<commit_message>
Partially completed the app description document.
</commit_message>
<xml_diff>
--- a/documentation/App Description.docx
+++ b/documentation/App Description.docx
@@ -4,23 +4,57 @@
   <w:body>
     <w:p>
       <w:pPr>
-        <w:rPr>
-          <w:rFonts w:ascii="Roboto" w:hAnsi="Roboto"/>
-          <w:b/>
-          <w:sz w:val="28"/>
-          <w:szCs w:val="28"/>
-          <w:lang w:val="en-US"/>
-        </w:rPr>
-      </w:pPr>
-      <w:r>
-        <w:rPr>
-          <w:rFonts w:ascii="Roboto" w:hAnsi="Roboto"/>
-          <w:b/>
-          <w:sz w:val="28"/>
-          <w:szCs w:val="28"/>
-          <w:lang w:val="en-US"/>
-        </w:rPr>
-        <w:t>Goal</w:t>
+        <w:jc w:val="center"/>
+        <w:rPr>
+          <w:rFonts w:ascii="Roboto" w:hAnsi="Roboto"/>
+        </w:rPr>
+      </w:pPr>
+      <w:r>
+        <w:rPr>
+          <w:rFonts w:ascii="Roboto" w:hAnsi="Roboto"/>
+          <w:noProof/>
+        </w:rPr>
+        <w:drawing>
+          <wp:inline distT="0" distB="0" distL="0" distR="0" wp14:anchorId="7D8EBE9F" wp14:editId="0E9C437A">
+            <wp:extent cx="1491727" cy="522496"/>
+            <wp:effectExtent l="0" t="0" r="0" b="0"/>
+            <wp:docPr id="1" name="Picture 1" descr="A picture containing object&#10;&#10;Description generated with high confidence"/>
+            <wp:cNvGraphicFramePr>
+              <a:graphicFrameLocks xmlns:a="http://schemas.openxmlformats.org/drawingml/2006/main" noChangeAspect="1"/>
+            </wp:cNvGraphicFramePr>
+            <a:graphic xmlns:a="http://schemas.openxmlformats.org/drawingml/2006/main">
+              <a:graphicData uri="http://schemas.openxmlformats.org/drawingml/2006/picture">
+                <pic:pic xmlns:pic="http://schemas.openxmlformats.org/drawingml/2006/picture">
+                  <pic:nvPicPr>
+                    <pic:cNvPr id="1" name="logo.png"/>
+                    <pic:cNvPicPr/>
+                  </pic:nvPicPr>
+                  <pic:blipFill>
+                    <a:blip r:embed="rId7" cstate="print">
+                      <a:extLst>
+                        <a:ext uri="{28A0092B-C50C-407E-A947-70E740481C1C}">
+                          <a14:useLocalDpi xmlns:a14="http://schemas.microsoft.com/office/drawing/2010/main" val="0"/>
+                        </a:ext>
+                      </a:extLst>
+                    </a:blip>
+                    <a:stretch>
+                      <a:fillRect/>
+                    </a:stretch>
+                  </pic:blipFill>
+                  <pic:spPr>
+                    <a:xfrm>
+                      <a:off x="0" y="0"/>
+                      <a:ext cx="1491727" cy="522496"/>
+                    </a:xfrm>
+                    <a:prstGeom prst="rect">
+                      <a:avLst/>
+                    </a:prstGeom>
+                  </pic:spPr>
+                </pic:pic>
+              </a:graphicData>
+            </a:graphic>
+          </wp:inline>
+        </w:drawing>
       </w:r>
     </w:p>
     <w:p>
@@ -33,56 +67,316 @@
         <w:rPr>
           <w:rFonts w:ascii="Roboto" w:hAnsi="Roboto"/>
         </w:rPr>
-        <w:t>//</w:t>
+        <w:t>We are a team of two, consisting of Leyton Blackler and Celine Young. Our</w:t>
+      </w:r>
+      <w:r>
+        <w:rPr>
+          <w:rFonts w:ascii="Roboto" w:hAnsi="Roboto"/>
+        </w:rPr>
+        <w:t xml:space="preserve"> mobile</w:t>
+      </w:r>
+      <w:r>
+        <w:rPr>
+          <w:rFonts w:ascii="Roboto" w:hAnsi="Roboto"/>
+        </w:rPr>
+        <w:t xml:space="preserve"> application is an Instagram-like social media platform for sharing photos with friends. We have decided to call this platform Photon.</w:t>
       </w:r>
     </w:p>
     <w:p>
       <w:pPr>
         <w:rPr>
           <w:rFonts w:ascii="Roboto" w:hAnsi="Roboto"/>
-          <w:b/>
-          <w:sz w:val="28"/>
-          <w:szCs w:val="28"/>
-          <w:lang w:val="en-US"/>
-        </w:rPr>
-      </w:pPr>
-      <w:r>
-        <w:rPr>
-          <w:rFonts w:ascii="Roboto" w:hAnsi="Roboto"/>
-          <w:b/>
-          <w:sz w:val="28"/>
-          <w:szCs w:val="28"/>
-          <w:lang w:val="en-US"/>
-        </w:rPr>
-        <w:t>Time Estimation</w:t>
+          <w:lang w:val="en-US"/>
+        </w:rPr>
+      </w:pPr>
+      <w:r>
+        <w:rPr>
+          <w:rFonts w:ascii="Roboto" w:hAnsi="Roboto"/>
+          <w:lang w:val="en-US"/>
+        </w:rPr>
+        <w:t>The main functionality the Photon platform offers is the ability to:</w:t>
+      </w:r>
+    </w:p>
+    <w:p>
+      <w:pPr>
+        <w:pStyle w:val="ListParagraph"/>
+        <w:numPr>
+          <w:ilvl w:val="0"/>
+          <w:numId w:val="1"/>
+        </w:numPr>
+        <w:rPr>
+          <w:rFonts w:ascii="Roboto" w:hAnsi="Roboto"/>
+          <w:lang w:val="en-US"/>
+        </w:rPr>
+      </w:pPr>
+      <w:r>
+        <w:rPr>
+          <w:rFonts w:ascii="Roboto" w:hAnsi="Roboto"/>
+          <w:lang w:val="en-US"/>
+        </w:rPr>
+        <w:t>Create a personal user account</w:t>
+      </w:r>
+      <w:r>
+        <w:rPr>
+          <w:rFonts w:ascii="Roboto" w:hAnsi="Roboto"/>
+          <w:lang w:val="en-US"/>
+        </w:rPr>
+        <w:t xml:space="preserve"> including a name, profile picture and short biography</w:t>
+      </w:r>
+      <w:r>
+        <w:rPr>
+          <w:rFonts w:ascii="Roboto" w:hAnsi="Roboto"/>
+          <w:lang w:val="en-US"/>
+        </w:rPr>
+        <w:t>.</w:t>
+      </w:r>
+    </w:p>
+    <w:p>
+      <w:pPr>
+        <w:pStyle w:val="ListParagraph"/>
+        <w:numPr>
+          <w:ilvl w:val="0"/>
+          <w:numId w:val="1"/>
+        </w:numPr>
+        <w:rPr>
+          <w:rFonts w:ascii="Roboto" w:hAnsi="Roboto"/>
+          <w:lang w:val="en-US"/>
+        </w:rPr>
+      </w:pPr>
+      <w:r>
+        <w:rPr>
+          <w:rFonts w:ascii="Roboto" w:hAnsi="Roboto"/>
+          <w:lang w:val="en-US"/>
+        </w:rPr>
+        <w:t>Upload photos to your own profile with a description and location.</w:t>
+      </w:r>
+    </w:p>
+    <w:p>
+      <w:pPr>
+        <w:pStyle w:val="ListParagraph"/>
+        <w:numPr>
+          <w:ilvl w:val="0"/>
+          <w:numId w:val="1"/>
+        </w:numPr>
+        <w:rPr>
+          <w:rFonts w:ascii="Roboto" w:hAnsi="Roboto"/>
+          <w:lang w:val="en-US"/>
+        </w:rPr>
+      </w:pPr>
+      <w:r>
+        <w:rPr>
+          <w:rFonts w:ascii="Roboto" w:hAnsi="Roboto"/>
+          <w:lang w:val="en-US"/>
+        </w:rPr>
+        <w:t>Search for other users and view their photos.</w:t>
+      </w:r>
+    </w:p>
+    <w:p>
+      <w:pPr>
+        <w:pStyle w:val="ListParagraph"/>
+        <w:numPr>
+          <w:ilvl w:val="0"/>
+          <w:numId w:val="1"/>
+        </w:numPr>
+        <w:rPr>
+          <w:rFonts w:ascii="Roboto" w:hAnsi="Roboto"/>
+          <w:color w:val="ED7D31" w:themeColor="accent2"/>
+          <w:lang w:val="en-US"/>
+        </w:rPr>
+      </w:pPr>
+      <w:r>
+        <w:rPr>
+          <w:rFonts w:ascii="Roboto" w:hAnsi="Roboto"/>
+          <w:color w:val="ED7D31" w:themeColor="accent2"/>
+          <w:lang w:val="en-US"/>
+        </w:rPr>
+        <w:t>Follow other users</w:t>
+      </w:r>
+      <w:r>
+        <w:rPr>
+          <w:rFonts w:ascii="Roboto" w:hAnsi="Roboto"/>
+          <w:color w:val="ED7D31" w:themeColor="accent2"/>
+          <w:lang w:val="en-US"/>
+        </w:rPr>
+        <w:t>.</w:t>
+      </w:r>
+    </w:p>
+    <w:p>
+      <w:pPr>
+        <w:pStyle w:val="ListParagraph"/>
+        <w:numPr>
+          <w:ilvl w:val="0"/>
+          <w:numId w:val="1"/>
+        </w:numPr>
+        <w:rPr>
+          <w:rFonts w:ascii="Roboto" w:hAnsi="Roboto"/>
+          <w:color w:val="ED7D31" w:themeColor="accent2"/>
+          <w:lang w:val="en-US"/>
+        </w:rPr>
+      </w:pPr>
+      <w:r>
+        <w:rPr>
+          <w:rFonts w:ascii="Roboto" w:hAnsi="Roboto"/>
+          <w:color w:val="ED7D31" w:themeColor="accent2"/>
+          <w:lang w:val="en-US"/>
+        </w:rPr>
+        <w:t>Like other users’ photos.</w:t>
+      </w:r>
+    </w:p>
+    <w:p>
+      <w:pPr>
+        <w:pStyle w:val="ListParagraph"/>
+        <w:numPr>
+          <w:ilvl w:val="0"/>
+          <w:numId w:val="1"/>
+        </w:numPr>
+        <w:rPr>
+          <w:rFonts w:ascii="Roboto" w:hAnsi="Roboto"/>
+          <w:color w:val="ED7D31" w:themeColor="accent2"/>
+          <w:lang w:val="en-US"/>
+        </w:rPr>
+      </w:pPr>
+      <w:r>
+        <w:rPr>
+          <w:rFonts w:ascii="Roboto" w:hAnsi="Roboto"/>
+          <w:color w:val="ED7D31" w:themeColor="accent2"/>
+          <w:lang w:val="en-US"/>
+        </w:rPr>
+        <w:t>Comment on other users’ photos.</w:t>
+      </w:r>
+    </w:p>
+    <w:p>
+      <w:pPr>
+        <w:pStyle w:val="ListParagraph"/>
+        <w:numPr>
+          <w:ilvl w:val="0"/>
+          <w:numId w:val="1"/>
+        </w:numPr>
+        <w:rPr>
+          <w:rFonts w:ascii="Roboto" w:hAnsi="Roboto"/>
+          <w:color w:val="ED7D31" w:themeColor="accent2"/>
+          <w:lang w:val="en-US"/>
+        </w:rPr>
+      </w:pPr>
+      <w:r>
+        <w:rPr>
+          <w:rFonts w:ascii="Roboto" w:hAnsi="Roboto"/>
+          <w:color w:val="ED7D31" w:themeColor="accent2"/>
+          <w:lang w:val="en-US"/>
+        </w:rPr>
+        <w:t>View a home page feed displaying photos from followed users.</w:t>
+      </w:r>
+    </w:p>
+    <w:p>
+      <w:pPr>
+        <w:rPr>
+          <w:rFonts w:ascii="Roboto" w:hAnsi="Roboto"/>
+          <w:lang w:val="en-US"/>
+        </w:rPr>
+      </w:pPr>
+      <w:r>
+        <w:rPr>
+          <w:rFonts w:ascii="Roboto" w:hAnsi="Roboto"/>
+          <w:lang w:val="en-US"/>
+        </w:rPr>
+        <w:t>This is a rather complex application consisting of many features</w:t>
+      </w:r>
+      <w:r>
+        <w:rPr>
+          <w:rFonts w:ascii="Roboto" w:hAnsi="Roboto"/>
+          <w:lang w:val="en-US"/>
+        </w:rPr>
+        <w:t xml:space="preserve"> which </w:t>
+      </w:r>
+      <w:r>
+        <w:rPr>
+          <w:rFonts w:ascii="Roboto" w:hAnsi="Roboto"/>
+          <w:lang w:val="en-US"/>
+        </w:rPr>
+        <w:t xml:space="preserve">will </w:t>
+      </w:r>
+      <w:r>
+        <w:rPr>
+          <w:rFonts w:ascii="Roboto" w:hAnsi="Roboto"/>
+          <w:lang w:val="en-US"/>
+        </w:rPr>
+        <w:t xml:space="preserve">consequently </w:t>
+      </w:r>
+      <w:r>
+        <w:rPr>
+          <w:rFonts w:ascii="Roboto" w:hAnsi="Roboto"/>
+          <w:lang w:val="en-US"/>
+        </w:rPr>
+        <w:t>take a substantial amount of time to all implement. In addition to this, although we are partially familiar with frameworks such as Angular, our understanding is still limited</w:t>
+      </w:r>
+      <w:r>
+        <w:rPr>
+          <w:rFonts w:ascii="Roboto" w:hAnsi="Roboto"/>
+          <w:lang w:val="en-US"/>
+        </w:rPr>
+        <w:t>. S</w:t>
+      </w:r>
+      <w:r>
+        <w:rPr>
+          <w:rFonts w:ascii="Roboto" w:hAnsi="Roboto"/>
+          <w:lang w:val="en-US"/>
+        </w:rPr>
+        <w:t xml:space="preserve">ome upskilling will be required throughout the </w:t>
+      </w:r>
+      <w:r>
+        <w:rPr>
+          <w:rFonts w:ascii="Roboto" w:hAnsi="Roboto"/>
+          <w:lang w:val="en-US"/>
+        </w:rPr>
+        <w:t>development</w:t>
+      </w:r>
+      <w:r>
+        <w:rPr>
+          <w:rFonts w:ascii="Roboto" w:hAnsi="Roboto"/>
+          <w:lang w:val="en-US"/>
+        </w:rPr>
+        <w:t xml:space="preserve"> process</w:t>
+      </w:r>
+      <w:r>
+        <w:rPr>
+          <w:rFonts w:ascii="Roboto" w:hAnsi="Roboto"/>
+          <w:lang w:val="en-US"/>
+        </w:rPr>
+        <w:t xml:space="preserve"> as we are completely new to the Ionic and React Native frameworks</w:t>
+      </w:r>
+      <w:r>
+        <w:rPr>
+          <w:rFonts w:ascii="Roboto" w:hAnsi="Roboto"/>
+          <w:lang w:val="en-US"/>
+        </w:rPr>
+        <w:t xml:space="preserve">. </w:t>
+      </w:r>
+      <w:r>
+        <w:rPr>
+          <w:rFonts w:ascii="Roboto" w:hAnsi="Roboto"/>
+          <w:lang w:val="en-US"/>
+        </w:rPr>
+        <w:t xml:space="preserve">We will also need to learn how to use Firebase and the Google Maps API so that these external components are able to be implemented into the platform. </w:t>
+      </w:r>
+      <w:r>
+        <w:rPr>
+          <w:rFonts w:ascii="Roboto" w:hAnsi="Roboto"/>
+          <w:lang w:val="en-US"/>
+        </w:rPr>
+        <w:t xml:space="preserve">Therefore, </w:t>
+      </w:r>
+      <w:r>
+        <w:rPr>
+          <w:rFonts w:ascii="Roboto" w:hAnsi="Roboto"/>
+          <w:lang w:val="en-US"/>
+        </w:rPr>
+        <w:t>we expect this to take at least the full 21 hours each (including recording of the demo). This equates to a total of 42 hours of work for full completion of the features and functionality defined above.</w:t>
       </w:r>
       <w:bookmarkStart w:id="0" w:name="_GoBack"/>
       <w:bookmarkEnd w:id="0"/>
     </w:p>
-    <w:p>
-      <w:pPr>
-        <w:rPr>
-          <w:rFonts w:ascii="Roboto" w:hAnsi="Roboto"/>
-          <w:lang w:val="en-US"/>
-        </w:rPr>
-      </w:pPr>
-      <w:r>
-        <w:rPr>
-          <w:rFonts w:ascii="Roboto" w:hAnsi="Roboto"/>
-        </w:rPr>
-        <w:t>//</w:t>
-      </w:r>
-    </w:p>
-    <w:p>
-      <w:pPr>
-        <w:rPr>
-          <w:rFonts w:ascii="Roboto" w:hAnsi="Roboto"/>
-          <w:lang w:val="en-US"/>
-        </w:rPr>
-      </w:pPr>
-    </w:p>
     <w:sectPr>
-      <w:headerReference w:type="default" r:id="rId6"/>
+      <w:headerReference w:type="default" r:id="rId8"/>
       <w:pgSz w:w="12240" w:h="15840"/>
       <w:pgMar w:top="1440" w:right="1440" w:bottom="1440" w:left="1440" w:header="720" w:footer="720" w:gutter="0"/>
       <w:cols w:space="720"/>
@@ -157,7 +451,28 @@
         <w:rFonts w:ascii="Roboto" w:hAnsi="Roboto"/>
         <w:lang w:val="en-US"/>
       </w:rPr>
-      <w:t>Leyton Blackler (300368625) &amp; Celine Young (</w:t>
+      <w:t>Leyton Blackler (300368625)</w:t>
+    </w:r>
+    <w:r>
+      <w:rPr>
+        <w:rFonts w:ascii="Roboto" w:hAnsi="Roboto"/>
+        <w:lang w:val="en-US"/>
+      </w:rPr>
+      <w:tab/>
+    </w:r>
+    <w:r>
+      <w:rPr>
+        <w:rFonts w:ascii="Roboto" w:hAnsi="Roboto"/>
+        <w:lang w:val="en-US"/>
+      </w:rPr>
+      <w:tab/>
+    </w:r>
+    <w:r>
+      <w:rPr>
+        <w:rFonts w:ascii="Roboto" w:hAnsi="Roboto"/>
+        <w:lang w:val="en-US"/>
+      </w:rPr>
+      <w:t>Celine Young (</w:t>
     </w:r>
     <w:r>
       <w:rPr>
@@ -175,6 +490,127 @@
     </w:r>
   </w:p>
 </w:hdr>
+</file>
+
+<file path=word/numbering.xml><?xml version="1.0" encoding="utf-8"?>
+<w:numbering xmlns:wpc="http://schemas.microsoft.com/office/word/2010/wordprocessingCanvas" xmlns:cx="http://schemas.microsoft.com/office/drawing/2014/chartex" xmlns:cx1="http://schemas.microsoft.com/office/drawing/2015/9/8/chartex" xmlns:cx2="http://schemas.microsoft.com/office/drawing/2015/10/21/chartex" xmlns:cx3="http://schemas.microsoft.com/office/drawing/2016/5/9/chartex" xmlns:cx4="http://schemas.microsoft.com/office/drawing/2016/5/10/chartex" xmlns:cx5="http://schemas.microsoft.com/office/drawing/2016/5/11/chartex" xmlns:cx6="http://schemas.microsoft.com/office/drawing/2016/5/12/chartex" xmlns:cx7="http://schemas.microsoft.com/office/drawing/2016/5/13/chartex" xmlns:cx8="http://schemas.microsoft.com/office/drawing/2016/5/14/chartex" xmlns:mc="http://schemas.openxmlformats.org/markup-compatibility/2006" xmlns:aink="http://schemas.microsoft.com/office/drawing/2016/ink" xmlns:am3d="http://schemas.microsoft.com/office/drawing/2017/model3d" xmlns:o="urn:schemas-microsoft-com:office:office" xmlns:r="http://schemas.openxmlformats.org/officeDocument/2006/relationships" xmlns:m="http://schemas.openxmlformats.org/officeDocument/2006/math" xmlns:v="urn:schemas-microsoft-com:vml" xmlns:wp14="http://schemas.microsoft.com/office/word/2010/wordprocessingDrawing" xmlns:wp="http://schemas.openxmlformats.org/drawingml/2006/wordprocessingDrawing" xmlns:w10="urn:schemas-microsoft-com:office:word" xmlns:w="http://schemas.openxmlformats.org/wordprocessingml/2006/main" xmlns:w14="http://schemas.microsoft.com/office/word/2010/wordml" xmlns:w15="http://schemas.microsoft.com/office/word/2012/wordml" xmlns:w16cid="http://schemas.microsoft.com/office/word/2016/wordml/cid" xmlns:w16se="http://schemas.microsoft.com/office/word/2015/wordml/symex" xmlns:wpg="http://schemas.microsoft.com/office/word/2010/wordprocessingGroup" xmlns:wpi="http://schemas.microsoft.com/office/word/2010/wordprocessingInk" xmlns:wne="http://schemas.microsoft.com/office/word/2006/wordml" xmlns:wps="http://schemas.microsoft.com/office/word/2010/wordprocessingShape" mc:Ignorable="w14 w15 w16se w16cid wp14">
+  <w:abstractNum w:abstractNumId="0" w15:restartNumberingAfterBreak="0">
+    <w:nsid w:val="102F01E7"/>
+    <w:multiLevelType w:val="hybridMultilevel"/>
+    <w:tmpl w:val="6764C5AA"/>
+    <w:lvl w:ilvl="0" w:tplc="04090001">
+      <w:start w:val="1"/>
+      <w:numFmt w:val="bullet"/>
+      <w:lvlText w:val=""/>
+      <w:lvlJc w:val="left"/>
+      <w:pPr>
+        <w:ind w:left="774" w:hanging="360"/>
+      </w:pPr>
+      <w:rPr>
+        <w:rFonts w:ascii="Symbol" w:hAnsi="Symbol" w:hint="default"/>
+      </w:rPr>
+    </w:lvl>
+    <w:lvl w:ilvl="1" w:tplc="04090003" w:tentative="1">
+      <w:start w:val="1"/>
+      <w:numFmt w:val="bullet"/>
+      <w:lvlText w:val="o"/>
+      <w:lvlJc w:val="left"/>
+      <w:pPr>
+        <w:ind w:left="1494" w:hanging="360"/>
+      </w:pPr>
+      <w:rPr>
+        <w:rFonts w:ascii="Courier New" w:hAnsi="Courier New" w:cs="Courier New" w:hint="default"/>
+      </w:rPr>
+    </w:lvl>
+    <w:lvl w:ilvl="2" w:tplc="04090005" w:tentative="1">
+      <w:start w:val="1"/>
+      <w:numFmt w:val="bullet"/>
+      <w:lvlText w:val=""/>
+      <w:lvlJc w:val="left"/>
+      <w:pPr>
+        <w:ind w:left="2214" w:hanging="360"/>
+      </w:pPr>
+      <w:rPr>
+        <w:rFonts w:ascii="Wingdings" w:hAnsi="Wingdings" w:hint="default"/>
+      </w:rPr>
+    </w:lvl>
+    <w:lvl w:ilvl="3" w:tplc="04090001" w:tentative="1">
+      <w:start w:val="1"/>
+      <w:numFmt w:val="bullet"/>
+      <w:lvlText w:val=""/>
+      <w:lvlJc w:val="left"/>
+      <w:pPr>
+        <w:ind w:left="2934" w:hanging="360"/>
+      </w:pPr>
+      <w:rPr>
+        <w:rFonts w:ascii="Symbol" w:hAnsi="Symbol" w:hint="default"/>
+      </w:rPr>
+    </w:lvl>
+    <w:lvl w:ilvl="4" w:tplc="04090003" w:tentative="1">
+      <w:start w:val="1"/>
+      <w:numFmt w:val="bullet"/>
+      <w:lvlText w:val="o"/>
+      <w:lvlJc w:val="left"/>
+      <w:pPr>
+        <w:ind w:left="3654" w:hanging="360"/>
+      </w:pPr>
+      <w:rPr>
+        <w:rFonts w:ascii="Courier New" w:hAnsi="Courier New" w:cs="Courier New" w:hint="default"/>
+      </w:rPr>
+    </w:lvl>
+    <w:lvl w:ilvl="5" w:tplc="04090005" w:tentative="1">
+      <w:start w:val="1"/>
+      <w:numFmt w:val="bullet"/>
+      <w:lvlText w:val=""/>
+      <w:lvlJc w:val="left"/>
+      <w:pPr>
+        <w:ind w:left="4374" w:hanging="360"/>
+      </w:pPr>
+      <w:rPr>
+        <w:rFonts w:ascii="Wingdings" w:hAnsi="Wingdings" w:hint="default"/>
+      </w:rPr>
+    </w:lvl>
+    <w:lvl w:ilvl="6" w:tplc="04090001" w:tentative="1">
+      <w:start w:val="1"/>
+      <w:numFmt w:val="bullet"/>
+      <w:lvlText w:val=""/>
+      <w:lvlJc w:val="left"/>
+      <w:pPr>
+        <w:ind w:left="5094" w:hanging="360"/>
+      </w:pPr>
+      <w:rPr>
+        <w:rFonts w:ascii="Symbol" w:hAnsi="Symbol" w:hint="default"/>
+      </w:rPr>
+    </w:lvl>
+    <w:lvl w:ilvl="7" w:tplc="04090003" w:tentative="1">
+      <w:start w:val="1"/>
+      <w:numFmt w:val="bullet"/>
+      <w:lvlText w:val="o"/>
+      <w:lvlJc w:val="left"/>
+      <w:pPr>
+        <w:ind w:left="5814" w:hanging="360"/>
+      </w:pPr>
+      <w:rPr>
+        <w:rFonts w:ascii="Courier New" w:hAnsi="Courier New" w:cs="Courier New" w:hint="default"/>
+      </w:rPr>
+    </w:lvl>
+    <w:lvl w:ilvl="8" w:tplc="04090005" w:tentative="1">
+      <w:start w:val="1"/>
+      <w:numFmt w:val="bullet"/>
+      <w:lvlText w:val=""/>
+      <w:lvlJc w:val="left"/>
+      <w:pPr>
+        <w:ind w:left="6534" w:hanging="360"/>
+      </w:pPr>
+      <w:rPr>
+        <w:rFonts w:ascii="Wingdings" w:hAnsi="Wingdings" w:hint="default"/>
+      </w:rPr>
+    </w:lvl>
+  </w:abstractNum>
+  <w:num w:numId="1">
+    <w:abstractNumId w:val="0"/>
+  </w:num>
+</w:numbering>
 </file>
 
 <file path=word/styles.xml><?xml version="1.0" encoding="utf-8"?>
@@ -655,6 +1091,17 @@
       <w:lang w:val="en-NZ"/>
     </w:rPr>
   </w:style>
+  <w:style w:type="paragraph" w:styleId="ListParagraph">
+    <w:name w:val="List Paragraph"/>
+    <w:basedOn w:val="Normal"/>
+    <w:uiPriority w:val="34"/>
+    <w:qFormat/>
+    <w:rsid w:val="00520F80"/>
+    <w:pPr>
+      <w:ind w:left="720"/>
+      <w:contextualSpacing/>
+    </w:pPr>
+  </w:style>
 </w:styles>
 </file>
 

</xml_diff>

<commit_message>
Minor changes to the app description.
</commit_message>
<xml_diff>
--- a/documentation/App Description.docx
+++ b/documentation/App Description.docx
@@ -1,6 +1,6 @@
 
 <file path=word/document.xml><?xml version="1.0" encoding="utf-8"?>
-<w:document xmlns:wpc="http://schemas.microsoft.com/office/word/2010/wordprocessingCanvas" xmlns:mo="http://schemas.microsoft.com/office/mac/office/2008/main" xmlns:mc="http://schemas.openxmlformats.org/markup-compatibility/2006" xmlns:mv="urn:schemas-microsoft-com:mac:vml" xmlns:o="urn:schemas-microsoft-com:office:office" xmlns:r="http://schemas.openxmlformats.org/officeDocument/2006/relationships" xmlns:m="http://schemas.openxmlformats.org/officeDocument/2006/math" xmlns:v="urn:schemas-microsoft-com:vml" xmlns:wp14="http://schemas.microsoft.com/office/word/2010/wordprocessingDrawing" xmlns:wp="http://schemas.openxmlformats.org/drawingml/2006/wordprocessingDrawing" xmlns:w10="urn:schemas-microsoft-com:office:word" xmlns:w="http://schemas.openxmlformats.org/wordprocessingml/2006/main" xmlns:w14="http://schemas.microsoft.com/office/word/2010/wordml" xmlns:w15="http://schemas.microsoft.com/office/word/2012/wordml" xmlns:wpg="http://schemas.microsoft.com/office/word/2010/wordprocessingGroup" xmlns:wpi="http://schemas.microsoft.com/office/word/2010/wordprocessingInk" xmlns:wne="http://schemas.microsoft.com/office/word/2006/wordml" xmlns:wps="http://schemas.microsoft.com/office/word/2010/wordprocessingShape" mc:Ignorable="w14 w15 wp14">
+<w:document xmlns:wpc="http://schemas.microsoft.com/office/word/2010/wordprocessingCanvas" xmlns:cx="http://schemas.microsoft.com/office/drawing/2014/chartex" xmlns:cx1="http://schemas.microsoft.com/office/drawing/2015/9/8/chartex" xmlns:cx2="http://schemas.microsoft.com/office/drawing/2015/10/21/chartex" xmlns:cx3="http://schemas.microsoft.com/office/drawing/2016/5/9/chartex" xmlns:cx4="http://schemas.microsoft.com/office/drawing/2016/5/10/chartex" xmlns:cx5="http://schemas.microsoft.com/office/drawing/2016/5/11/chartex" xmlns:cx6="http://schemas.microsoft.com/office/drawing/2016/5/12/chartex" xmlns:cx7="http://schemas.microsoft.com/office/drawing/2016/5/13/chartex" xmlns:cx8="http://schemas.microsoft.com/office/drawing/2016/5/14/chartex" xmlns:mc="http://schemas.openxmlformats.org/markup-compatibility/2006" xmlns:aink="http://schemas.microsoft.com/office/drawing/2016/ink" xmlns:am3d="http://schemas.microsoft.com/office/drawing/2017/model3d" xmlns:o="urn:schemas-microsoft-com:office:office" xmlns:r="http://schemas.openxmlformats.org/officeDocument/2006/relationships" xmlns:m="http://schemas.openxmlformats.org/officeDocument/2006/math" xmlns:v="urn:schemas-microsoft-com:vml" xmlns:wp14="http://schemas.microsoft.com/office/word/2010/wordprocessingDrawing" xmlns:wp="http://schemas.openxmlformats.org/drawingml/2006/wordprocessingDrawing" xmlns:w10="urn:schemas-microsoft-com:office:word" xmlns:w="http://schemas.openxmlformats.org/wordprocessingml/2006/main" xmlns:w14="http://schemas.microsoft.com/office/word/2010/wordml" xmlns:w15="http://schemas.microsoft.com/office/word/2012/wordml" xmlns:w16cid="http://schemas.microsoft.com/office/word/2016/wordml/cid" xmlns:w16se="http://schemas.microsoft.com/office/word/2015/wordml/symex" xmlns:wpg="http://schemas.microsoft.com/office/word/2010/wordprocessingGroup" xmlns:wpi="http://schemas.microsoft.com/office/word/2010/wordprocessingInk" xmlns:wne="http://schemas.microsoft.com/office/word/2006/wordml" xmlns:wps="http://schemas.microsoft.com/office/word/2010/wordprocessingShape" mc:Ignorable="w14 w15 w16se w16cid wp14">
   <w:body>
     <w:p>
       <w:pPr>
@@ -108,7 +108,21 @@
           <w:rFonts w:ascii="Roboto" w:hAnsi="Roboto"/>
           <w:lang w:val="en-US"/>
         </w:rPr>
-        <w:t>he main functionality the Photon platform offers is the ability to:</w:t>
+        <w:t xml:space="preserve">he main functionality the Photon platform offers is the ability </w:t>
+      </w:r>
+      <w:r>
+        <w:rPr>
+          <w:rFonts w:ascii="Roboto" w:hAnsi="Roboto"/>
+          <w:lang w:val="en-US"/>
+        </w:rPr>
+        <w:t xml:space="preserve">for users </w:t>
+      </w:r>
+      <w:r>
+        <w:rPr>
+          <w:rFonts w:ascii="Roboto" w:hAnsi="Roboto"/>
+          <w:lang w:val="en-US"/>
+        </w:rPr>
+        <w:t>to:</w:t>
       </w:r>
       <w:r>
         <w:rPr>
@@ -135,14 +149,28 @@
           <w:rFonts w:ascii="Roboto" w:hAnsi="Roboto"/>
           <w:lang w:val="en-US"/>
         </w:rPr>
-        <w:t>Create a personal user account</w:t>
-      </w:r>
-      <w:r>
-        <w:rPr>
-          <w:rFonts w:ascii="Roboto" w:hAnsi="Roboto"/>
-          <w:lang w:val="en-US"/>
-        </w:rPr>
-        <w:t xml:space="preserve"> including a name, profile picture and short biography</w:t>
+        <w:t>Create a personal account</w:t>
+      </w:r>
+      <w:r>
+        <w:rPr>
+          <w:rFonts w:ascii="Roboto" w:hAnsi="Roboto"/>
+          <w:lang w:val="en-US"/>
+        </w:rPr>
+        <w:t xml:space="preserve"> including </w:t>
+      </w:r>
+      <w:r>
+        <w:rPr>
+          <w:rFonts w:ascii="Roboto" w:hAnsi="Roboto"/>
+          <w:lang w:val="en-US"/>
+        </w:rPr>
+        <w:t xml:space="preserve">their </w:t>
+      </w:r>
+      <w:r>
+        <w:rPr>
+          <w:rFonts w:ascii="Roboto" w:hAnsi="Roboto"/>
+          <w:lang w:val="en-US"/>
+        </w:rPr>
+        <w:t>name, profile picture and short biography</w:t>
       </w:r>
       <w:r>
         <w:rPr>
@@ -169,7 +197,7 @@
           <w:rFonts w:ascii="Roboto" w:hAnsi="Roboto"/>
           <w:lang w:val="en-US"/>
         </w:rPr>
-        <w:t>Upload photos to your own profile with a description and location.</w:t>
+        <w:t>Log in and out of their account.</w:t>
       </w:r>
     </w:p>
     <w:p>
@@ -189,14 +217,21 @@
           <w:rFonts w:ascii="Roboto" w:hAnsi="Roboto"/>
           <w:lang w:val="en-US"/>
         </w:rPr>
-        <w:t>C</w:t>
-      </w:r>
-      <w:r>
-        <w:rPr>
-          <w:rFonts w:ascii="Roboto" w:hAnsi="Roboto"/>
-          <w:lang w:val="en-US"/>
-        </w:rPr>
-        <w:t>lick on the location of an image and have it displayed on a map.</w:t>
+        <w:t xml:space="preserve">Upload photos to </w:t>
+      </w:r>
+      <w:r>
+        <w:rPr>
+          <w:rFonts w:ascii="Roboto" w:hAnsi="Roboto"/>
+          <w:lang w:val="en-US"/>
+        </w:rPr>
+        <w:t>their own</w:t>
+      </w:r>
+      <w:r>
+        <w:rPr>
+          <w:rFonts w:ascii="Roboto" w:hAnsi="Roboto"/>
+          <w:lang w:val="en-US"/>
+        </w:rPr>
+        <w:t xml:space="preserve"> profile with a description and location.</w:t>
       </w:r>
     </w:p>
     <w:p>
@@ -216,7 +251,14 @@
           <w:rFonts w:ascii="Roboto" w:hAnsi="Roboto"/>
           <w:lang w:val="en-US"/>
         </w:rPr>
-        <w:t>Search for other users and view their photos.</w:t>
+        <w:t>C</w:t>
+      </w:r>
+      <w:r>
+        <w:rPr>
+          <w:rFonts w:ascii="Roboto" w:hAnsi="Roboto"/>
+          <w:lang w:val="en-US"/>
+        </w:rPr>
+        <w:t>lick on the location of an image and have it displayed on a map.</w:t>
       </w:r>
     </w:p>
     <w:p>
@@ -228,25 +270,15 @@
         </w:numPr>
         <w:rPr>
           <w:rFonts w:ascii="Roboto" w:hAnsi="Roboto"/>
-          <w:color w:val="ED7D31" w:themeColor="accent2"/>
-          <w:lang w:val="en-US"/>
-        </w:rPr>
-      </w:pPr>
-      <w:r>
-        <w:rPr>
-          <w:rFonts w:ascii="Roboto" w:hAnsi="Roboto"/>
-          <w:color w:val="ED7D31" w:themeColor="accent2"/>
-          <w:lang w:val="en-US"/>
-        </w:rPr>
-        <w:t>Follow other users</w:t>
-      </w:r>
-      <w:r>
-        <w:rPr>
-          <w:rFonts w:ascii="Roboto" w:hAnsi="Roboto"/>
-          <w:color w:val="ED7D31" w:themeColor="accent2"/>
-          <w:lang w:val="en-US"/>
-        </w:rPr>
-        <w:t>.</w:t>
+          <w:lang w:val="en-US"/>
+        </w:rPr>
+      </w:pPr>
+      <w:r>
+        <w:rPr>
+          <w:rFonts w:ascii="Roboto" w:hAnsi="Roboto"/>
+          <w:lang w:val="en-US"/>
+        </w:rPr>
+        <w:t>Search for other users and view their photos.</w:t>
       </w:r>
     </w:p>
     <w:p>
@@ -268,7 +300,15 @@
           <w:color w:val="ED7D31" w:themeColor="accent2"/>
           <w:lang w:val="en-US"/>
         </w:rPr>
-        <w:t>Like other users’ photos.</w:t>
+        <w:t>Follow other users</w:t>
+      </w:r>
+      <w:r>
+        <w:rPr>
+          <w:rFonts w:ascii="Roboto" w:hAnsi="Roboto"/>
+          <w:color w:val="ED7D31" w:themeColor="accent2"/>
+          <w:lang w:val="en-US"/>
+        </w:rPr>
+        <w:t>.</w:t>
       </w:r>
     </w:p>
     <w:p>
@@ -290,7 +330,7 @@
           <w:color w:val="ED7D31" w:themeColor="accent2"/>
           <w:lang w:val="en-US"/>
         </w:rPr>
-        <w:t>Comment on other users’ photos.</w:t>
+        <w:t>Like other users’ photos.</w:t>
       </w:r>
     </w:p>
     <w:p>
@@ -312,7 +352,7 @@
           <w:color w:val="ED7D31" w:themeColor="accent2"/>
           <w:lang w:val="en-US"/>
         </w:rPr>
-        <w:t>View a home page feed displaying photos from followed users.</w:t>
+        <w:t>Comment on other users’ photos.</w:t>
       </w:r>
     </w:p>
     <w:p>
@@ -328,23 +368,13 @@
           <w:lang w:val="en-US"/>
         </w:rPr>
       </w:pPr>
-      <w:proofErr w:type="spellStart"/>
-      <w:r>
-        <w:rPr>
-          <w:rFonts w:ascii="Roboto" w:hAnsi="Roboto"/>
-          <w:color w:val="ED7D31" w:themeColor="accent2"/>
-          <w:lang w:val="en-US"/>
-        </w:rPr>
-        <w:t>Customise</w:t>
-      </w:r>
-      <w:proofErr w:type="spellEnd"/>
-      <w:r>
-        <w:rPr>
-          <w:rFonts w:ascii="Roboto" w:hAnsi="Roboto"/>
-          <w:color w:val="ED7D31" w:themeColor="accent2"/>
-          <w:lang w:val="en-US"/>
-        </w:rPr>
-        <w:t xml:space="preserve"> their account settings, such as changing their profile picture or password.</w:t>
+      <w:r>
+        <w:rPr>
+          <w:rFonts w:ascii="Roboto" w:hAnsi="Roboto"/>
+          <w:color w:val="ED7D31" w:themeColor="accent2"/>
+          <w:lang w:val="en-US"/>
+        </w:rPr>
+        <w:t>View a home page feed displaying photos from followed users.</w:t>
       </w:r>
     </w:p>
     <w:p>
@@ -360,13 +390,55 @@
           <w:lang w:val="en-US"/>
         </w:rPr>
       </w:pPr>
-      <w:r>
-        <w:rPr>
-          <w:rFonts w:ascii="Roboto" w:hAnsi="Roboto"/>
-          <w:color w:val="ED7D31" w:themeColor="accent2"/>
-          <w:lang w:val="en-US"/>
-        </w:rPr>
-        <w:t>Log in and log out of their account.</w:t>
+      <w:proofErr w:type="spellStart"/>
+      <w:r>
+        <w:rPr>
+          <w:rFonts w:ascii="Roboto" w:hAnsi="Roboto"/>
+          <w:color w:val="ED7D31" w:themeColor="accent2"/>
+          <w:lang w:val="en-US"/>
+        </w:rPr>
+        <w:t>Customise</w:t>
+      </w:r>
+      <w:proofErr w:type="spellEnd"/>
+      <w:r>
+        <w:rPr>
+          <w:rFonts w:ascii="Roboto" w:hAnsi="Roboto"/>
+          <w:color w:val="ED7D31" w:themeColor="accent2"/>
+          <w:lang w:val="en-US"/>
+        </w:rPr>
+        <w:t xml:space="preserve"> their account settings, such as changing their profile picture</w:t>
+      </w:r>
+      <w:r>
+        <w:rPr>
+          <w:rFonts w:ascii="Roboto" w:hAnsi="Roboto"/>
+          <w:color w:val="ED7D31" w:themeColor="accent2"/>
+          <w:lang w:val="en-US"/>
+        </w:rPr>
+        <w:t>, biography</w:t>
+      </w:r>
+      <w:r>
+        <w:rPr>
+          <w:rFonts w:ascii="Roboto" w:hAnsi="Roboto"/>
+          <w:color w:val="ED7D31" w:themeColor="accent2"/>
+          <w:lang w:val="en-US"/>
+        </w:rPr>
+        <w:t xml:space="preserve"> </w:t>
+      </w:r>
+      <w:r>
+        <w:rPr>
+          <w:rFonts w:ascii="Roboto" w:hAnsi="Roboto"/>
+          <w:color w:val="ED7D31" w:themeColor="accent2"/>
+          <w:lang w:val="en-US"/>
+        </w:rPr>
+        <w:t>and</w:t>
+      </w:r>
+      <w:r>
+        <w:rPr>
+          <w:rFonts w:ascii="Roboto" w:hAnsi="Roboto"/>
+          <w:color w:val="ED7D31" w:themeColor="accent2"/>
+          <w:lang w:val="en-US"/>
+        </w:rPr>
+        <w:t xml:space="preserve"> password.</w:t>
       </w:r>
     </w:p>
     <w:p>
@@ -388,6 +460,28 @@
           <w:color w:val="ED7D31" w:themeColor="accent2"/>
           <w:lang w:val="en-US"/>
         </w:rPr>
+        <w:t>Delete photos they have already uploaded.</w:t>
+      </w:r>
+    </w:p>
+    <w:p>
+      <w:pPr>
+        <w:pStyle w:val="ListParagraph"/>
+        <w:numPr>
+          <w:ilvl w:val="0"/>
+          <w:numId w:val="1"/>
+        </w:numPr>
+        <w:rPr>
+          <w:rFonts w:ascii="Roboto" w:hAnsi="Roboto"/>
+          <w:color w:val="ED7D31" w:themeColor="accent2"/>
+          <w:lang w:val="en-US"/>
+        </w:rPr>
+      </w:pPr>
+      <w:r>
+        <w:rPr>
+          <w:rFonts w:ascii="Roboto" w:hAnsi="Roboto"/>
+          <w:color w:val="ED7D31" w:themeColor="accent2"/>
+          <w:lang w:val="en-US"/>
+        </w:rPr>
         <w:t>Delete their account.</w:t>
       </w:r>
       <w:r>
@@ -432,7 +526,21 @@
           <w:rFonts w:ascii="Roboto" w:hAnsi="Roboto"/>
           <w:lang w:val="en-US"/>
         </w:rPr>
-        <w:t xml:space="preserve">for server side storage and </w:t>
+        <w:t xml:space="preserve">for </w:t>
+      </w:r>
+      <w:r>
+        <w:rPr>
+          <w:rFonts w:ascii="Roboto" w:hAnsi="Roboto"/>
+          <w:lang w:val="en-US"/>
+        </w:rPr>
+        <w:t>server-side</w:t>
+      </w:r>
+      <w:r>
+        <w:rPr>
+          <w:rFonts w:ascii="Roboto" w:hAnsi="Roboto"/>
+          <w:lang w:val="en-US"/>
+        </w:rPr>
+        <w:t xml:space="preserve"> storage and </w:t>
       </w:r>
       <w:r>
         <w:rPr>
@@ -509,7 +617,29 @@
           <w:rFonts w:ascii="Roboto" w:hAnsi="Roboto"/>
           <w:lang w:val="en-US"/>
         </w:rPr>
-        <w:t>take a substantial amount of time to all implement. In addition to this, although we are partially familiar with frameworks such as Angular, our understanding is still limited</w:t>
+        <w:t xml:space="preserve">take a substantial amount of time to all implement. </w:t>
+      </w:r>
+      <w:r>
+        <w:rPr>
+          <w:rFonts w:ascii="Roboto" w:hAnsi="Roboto"/>
+          <w:lang w:val="en-US"/>
+        </w:rPr>
+        <w:t>This poses a difficult challenge as being over-ambitious with our feature definitions may cause our development time to take longer than expected due to unforeseen issues arising.</w:t>
+      </w:r>
+    </w:p>
+    <w:p>
+      <w:pPr>
+        <w:rPr>
+          <w:rFonts w:ascii="Roboto" w:hAnsi="Roboto"/>
+          <w:lang w:val="en-US"/>
+        </w:rPr>
+      </w:pPr>
+      <w:r>
+        <w:rPr>
+          <w:rFonts w:ascii="Roboto" w:hAnsi="Roboto"/>
+          <w:lang w:val="en-US"/>
+        </w:rPr>
+        <w:t>In addition to this, although we are partially familiar with frameworks such as Angular, our understanding is still limited</w:t>
       </w:r>
       <w:r>
         <w:rPr>
@@ -544,66 +674,88 @@
           <w:rFonts w:ascii="Roboto" w:hAnsi="Roboto"/>
           <w:lang w:val="en-US"/>
         </w:rPr>
-        <w:t xml:space="preserve"> as we are completely new to the Ionic and React Native frameworks</w:t>
-      </w:r>
-      <w:r>
-        <w:rPr>
-          <w:rFonts w:ascii="Roboto" w:hAnsi="Roboto"/>
-          <w:lang w:val="en-US"/>
-        </w:rPr>
-        <w:t>, and have little server side knowledge</w:t>
+        <w:t xml:space="preserve"> as we are completely new to the Ionic and React Native </w:t>
+      </w:r>
+      <w:r>
+        <w:rPr>
+          <w:rFonts w:ascii="Roboto" w:hAnsi="Roboto"/>
+          <w:lang w:val="en-US"/>
+        </w:rPr>
+        <w:t>frameworks and</w:t>
+      </w:r>
+      <w:r>
+        <w:rPr>
+          <w:rFonts w:ascii="Roboto" w:hAnsi="Roboto"/>
+          <w:lang w:val="en-US"/>
+        </w:rPr>
+        <w:t xml:space="preserve"> have little server</w:t>
+      </w:r>
+      <w:r>
+        <w:rPr>
+          <w:rFonts w:ascii="Roboto" w:hAnsi="Roboto"/>
+          <w:lang w:val="en-US"/>
+        </w:rPr>
+        <w:t>-</w:t>
+      </w:r>
+      <w:r>
+        <w:rPr>
+          <w:rFonts w:ascii="Roboto" w:hAnsi="Roboto"/>
+          <w:lang w:val="en-US"/>
+        </w:rPr>
+        <w:t>side knowledge</w:t>
+      </w:r>
+      <w:r>
+        <w:rPr>
+          <w:rFonts w:ascii="Roboto" w:hAnsi="Roboto"/>
+          <w:lang w:val="en-US"/>
+        </w:rPr>
+        <w:t>.</w:t>
+      </w:r>
+    </w:p>
+    <w:p>
+      <w:pPr>
+        <w:rPr>
+          <w:rFonts w:ascii="Roboto" w:hAnsi="Roboto"/>
+          <w:lang w:val="en-US"/>
+        </w:rPr>
+      </w:pPr>
+      <w:r>
+        <w:rPr>
+          <w:rFonts w:ascii="Roboto" w:hAnsi="Roboto"/>
+          <w:lang w:val="en-US"/>
+        </w:rPr>
+        <w:t xml:space="preserve">Therefore, </w:t>
+      </w:r>
+      <w:r>
+        <w:rPr>
+          <w:rFonts w:ascii="Roboto" w:hAnsi="Roboto"/>
+          <w:lang w:val="en-US"/>
+        </w:rPr>
+        <w:t>we expect this to take at least the full 21 hours each (including recording of the demo). This equates to a total of 42 hours of work</w:t>
+      </w:r>
+      <w:r>
+        <w:rPr>
+          <w:rFonts w:ascii="Roboto" w:hAnsi="Roboto"/>
+          <w:lang w:val="en-US"/>
+        </w:rPr>
+        <w:t>, collectively,</w:t>
+      </w:r>
+      <w:r>
+        <w:rPr>
+          <w:rFonts w:ascii="Roboto" w:hAnsi="Roboto"/>
+          <w:lang w:val="en-US"/>
+        </w:rPr>
+        <w:t xml:space="preserve"> for full completion of the features </w:t>
+      </w:r>
+      <w:r>
+        <w:rPr>
+          <w:rFonts w:ascii="Roboto" w:hAnsi="Roboto"/>
+          <w:lang w:val="en-US"/>
+        </w:rPr>
+        <w:t>and functionality defined above.</w:t>
       </w:r>
       <w:bookmarkStart w:id="0" w:name="_GoBack"/>
       <w:bookmarkEnd w:id="0"/>
-      <w:r>
-        <w:rPr>
-          <w:rFonts w:ascii="Roboto" w:hAnsi="Roboto"/>
-          <w:lang w:val="en-US"/>
-        </w:rPr>
-        <w:t xml:space="preserve">. </w:t>
-      </w:r>
-      <w:r>
-        <w:rPr>
-          <w:rFonts w:ascii="Roboto" w:hAnsi="Roboto"/>
-          <w:lang w:val="en-US"/>
-        </w:rPr>
-        <w:t xml:space="preserve">We will also need to learn how to use Firebase and the Google Maps API so that these external components are able to be implemented into the platform. </w:t>
-      </w:r>
-      <w:r>
-        <w:rPr>
-          <w:rFonts w:ascii="Roboto" w:hAnsi="Roboto"/>
-          <w:lang w:val="en-US"/>
-        </w:rPr>
-        <w:t xml:space="preserve">Therefore, </w:t>
-      </w:r>
-      <w:r>
-        <w:rPr>
-          <w:rFonts w:ascii="Roboto" w:hAnsi="Roboto"/>
-          <w:lang w:val="en-US"/>
-        </w:rPr>
-        <w:t>we expect this to take at least the full 21 hours each (including recording of the demo). This equates to a total of 42 hours of work</w:t>
-      </w:r>
-      <w:r>
-        <w:rPr>
-          <w:rFonts w:ascii="Roboto" w:hAnsi="Roboto"/>
-          <w:lang w:val="en-US"/>
-        </w:rPr>
-        <w:t>, collectively,</w:t>
-      </w:r>
-      <w:r>
-        <w:rPr>
-          <w:rFonts w:ascii="Roboto" w:hAnsi="Roboto"/>
-          <w:lang w:val="en-US"/>
-        </w:rPr>
-        <w:t xml:space="preserve"> for full completion of the features </w:t>
-      </w:r>
-      <w:r>
-        <w:rPr>
-          <w:rFonts w:ascii="Roboto" w:hAnsi="Roboto"/>
-          <w:lang w:val="en-US"/>
-        </w:rPr>
-        <w:t>and functionality defined above.</w:t>
-      </w:r>
     </w:p>
     <w:sectPr>
       <w:headerReference w:type="default" r:id="rId8"/>
@@ -617,7 +769,7 @@
 </file>
 
 <file path=word/endnotes.xml><?xml version="1.0" encoding="utf-8"?>
-<w:endnotes xmlns:wpc="http://schemas.microsoft.com/office/word/2010/wordprocessingCanvas" xmlns:mo="http://schemas.microsoft.com/office/mac/office/2008/main" xmlns:mc="http://schemas.openxmlformats.org/markup-compatibility/2006" xmlns:mv="urn:schemas-microsoft-com:mac:vml" xmlns:o="urn:schemas-microsoft-com:office:office" xmlns:r="http://schemas.openxmlformats.org/officeDocument/2006/relationships" xmlns:m="http://schemas.openxmlformats.org/officeDocument/2006/math" xmlns:v="urn:schemas-microsoft-com:vml" xmlns:wp14="http://schemas.microsoft.com/office/word/2010/wordprocessingDrawing" xmlns:wp="http://schemas.openxmlformats.org/drawingml/2006/wordprocessingDrawing" xmlns:w10="urn:schemas-microsoft-com:office:word" xmlns:w="http://schemas.openxmlformats.org/wordprocessingml/2006/main" xmlns:w14="http://schemas.microsoft.com/office/word/2010/wordml" xmlns:w15="http://schemas.microsoft.com/office/word/2012/wordml" xmlns:wpg="http://schemas.microsoft.com/office/word/2010/wordprocessingGroup" xmlns:wpi="http://schemas.microsoft.com/office/word/2010/wordprocessingInk" xmlns:wne="http://schemas.microsoft.com/office/word/2006/wordml" xmlns:wps="http://schemas.microsoft.com/office/word/2010/wordprocessingShape" mc:Ignorable="w14 w15 wp14">
+<w:endnotes xmlns:wpc="http://schemas.microsoft.com/office/word/2010/wordprocessingCanvas" xmlns:cx="http://schemas.microsoft.com/office/drawing/2014/chartex" xmlns:cx1="http://schemas.microsoft.com/office/drawing/2015/9/8/chartex" xmlns:cx2="http://schemas.microsoft.com/office/drawing/2015/10/21/chartex" xmlns:cx3="http://schemas.microsoft.com/office/drawing/2016/5/9/chartex" xmlns:cx4="http://schemas.microsoft.com/office/drawing/2016/5/10/chartex" xmlns:cx5="http://schemas.microsoft.com/office/drawing/2016/5/11/chartex" xmlns:cx6="http://schemas.microsoft.com/office/drawing/2016/5/12/chartex" xmlns:cx7="http://schemas.microsoft.com/office/drawing/2016/5/13/chartex" xmlns:cx8="http://schemas.microsoft.com/office/drawing/2016/5/14/chartex" xmlns:mc="http://schemas.openxmlformats.org/markup-compatibility/2006" xmlns:aink="http://schemas.microsoft.com/office/drawing/2016/ink" xmlns:am3d="http://schemas.microsoft.com/office/drawing/2017/model3d" xmlns:o="urn:schemas-microsoft-com:office:office" xmlns:r="http://schemas.openxmlformats.org/officeDocument/2006/relationships" xmlns:m="http://schemas.openxmlformats.org/officeDocument/2006/math" xmlns:v="urn:schemas-microsoft-com:vml" xmlns:wp14="http://schemas.microsoft.com/office/word/2010/wordprocessingDrawing" xmlns:wp="http://schemas.openxmlformats.org/drawingml/2006/wordprocessingDrawing" xmlns:w10="urn:schemas-microsoft-com:office:word" xmlns:w="http://schemas.openxmlformats.org/wordprocessingml/2006/main" xmlns:w14="http://schemas.microsoft.com/office/word/2010/wordml" xmlns:w15="http://schemas.microsoft.com/office/word/2012/wordml" xmlns:w16cid="http://schemas.microsoft.com/office/word/2016/wordml/cid" xmlns:w16se="http://schemas.microsoft.com/office/word/2015/wordml/symex" xmlns:wpg="http://schemas.microsoft.com/office/word/2010/wordprocessingGroup" xmlns:wpi="http://schemas.microsoft.com/office/word/2010/wordprocessingInk" xmlns:wne="http://schemas.microsoft.com/office/word/2006/wordml" xmlns:wps="http://schemas.microsoft.com/office/word/2010/wordprocessingShape" mc:Ignorable="w14 w15 w16se w16cid wp14">
   <w:endnote w:type="separator" w:id="-1">
     <w:p>
       <w:pPr>
@@ -642,7 +794,7 @@
 </file>
 
 <file path=word/footnotes.xml><?xml version="1.0" encoding="utf-8"?>
-<w:footnotes xmlns:wpc="http://schemas.microsoft.com/office/word/2010/wordprocessingCanvas" xmlns:mo="http://schemas.microsoft.com/office/mac/office/2008/main" xmlns:mc="http://schemas.openxmlformats.org/markup-compatibility/2006" xmlns:mv="urn:schemas-microsoft-com:mac:vml" xmlns:o="urn:schemas-microsoft-com:office:office" xmlns:r="http://schemas.openxmlformats.org/officeDocument/2006/relationships" xmlns:m="http://schemas.openxmlformats.org/officeDocument/2006/math" xmlns:v="urn:schemas-microsoft-com:vml" xmlns:wp14="http://schemas.microsoft.com/office/word/2010/wordprocessingDrawing" xmlns:wp="http://schemas.openxmlformats.org/drawingml/2006/wordprocessingDrawing" xmlns:w10="urn:schemas-microsoft-com:office:word" xmlns:w="http://schemas.openxmlformats.org/wordprocessingml/2006/main" xmlns:w14="http://schemas.microsoft.com/office/word/2010/wordml" xmlns:w15="http://schemas.microsoft.com/office/word/2012/wordml" xmlns:wpg="http://schemas.microsoft.com/office/word/2010/wordprocessingGroup" xmlns:wpi="http://schemas.microsoft.com/office/word/2010/wordprocessingInk" xmlns:wne="http://schemas.microsoft.com/office/word/2006/wordml" xmlns:wps="http://schemas.microsoft.com/office/word/2010/wordprocessingShape" mc:Ignorable="w14 w15 wp14">
+<w:footnotes xmlns:wpc="http://schemas.microsoft.com/office/word/2010/wordprocessingCanvas" xmlns:cx="http://schemas.microsoft.com/office/drawing/2014/chartex" xmlns:cx1="http://schemas.microsoft.com/office/drawing/2015/9/8/chartex" xmlns:cx2="http://schemas.microsoft.com/office/drawing/2015/10/21/chartex" xmlns:cx3="http://schemas.microsoft.com/office/drawing/2016/5/9/chartex" xmlns:cx4="http://schemas.microsoft.com/office/drawing/2016/5/10/chartex" xmlns:cx5="http://schemas.microsoft.com/office/drawing/2016/5/11/chartex" xmlns:cx6="http://schemas.microsoft.com/office/drawing/2016/5/12/chartex" xmlns:cx7="http://schemas.microsoft.com/office/drawing/2016/5/13/chartex" xmlns:cx8="http://schemas.microsoft.com/office/drawing/2016/5/14/chartex" xmlns:mc="http://schemas.openxmlformats.org/markup-compatibility/2006" xmlns:aink="http://schemas.microsoft.com/office/drawing/2016/ink" xmlns:am3d="http://schemas.microsoft.com/office/drawing/2017/model3d" xmlns:o="urn:schemas-microsoft-com:office:office" xmlns:r="http://schemas.openxmlformats.org/officeDocument/2006/relationships" xmlns:m="http://schemas.openxmlformats.org/officeDocument/2006/math" xmlns:v="urn:schemas-microsoft-com:vml" xmlns:wp14="http://schemas.microsoft.com/office/word/2010/wordprocessingDrawing" xmlns:wp="http://schemas.openxmlformats.org/drawingml/2006/wordprocessingDrawing" xmlns:w10="urn:schemas-microsoft-com:office:word" xmlns:w="http://schemas.openxmlformats.org/wordprocessingml/2006/main" xmlns:w14="http://schemas.microsoft.com/office/word/2010/wordml" xmlns:w15="http://schemas.microsoft.com/office/word/2012/wordml" xmlns:w16cid="http://schemas.microsoft.com/office/word/2016/wordml/cid" xmlns:w16se="http://schemas.microsoft.com/office/word/2015/wordml/symex" xmlns:wpg="http://schemas.microsoft.com/office/word/2010/wordprocessingGroup" xmlns:wpi="http://schemas.microsoft.com/office/word/2010/wordprocessingInk" xmlns:wne="http://schemas.microsoft.com/office/word/2006/wordml" xmlns:wps="http://schemas.microsoft.com/office/word/2010/wordprocessingShape" mc:Ignorable="w14 w15 w16se w16cid wp14">
   <w:footnote w:type="separator" w:id="-1">
     <w:p>
       <w:pPr>
@@ -667,7 +819,7 @@
 </file>
 
 <file path=word/header1.xml><?xml version="1.0" encoding="utf-8"?>
-<w:hdr xmlns:wpc="http://schemas.microsoft.com/office/word/2010/wordprocessingCanvas" xmlns:mo="http://schemas.microsoft.com/office/mac/office/2008/main" xmlns:mc="http://schemas.openxmlformats.org/markup-compatibility/2006" xmlns:mv="urn:schemas-microsoft-com:mac:vml" xmlns:o="urn:schemas-microsoft-com:office:office" xmlns:r="http://schemas.openxmlformats.org/officeDocument/2006/relationships" xmlns:m="http://schemas.openxmlformats.org/officeDocument/2006/math" xmlns:v="urn:schemas-microsoft-com:vml" xmlns:wp14="http://schemas.microsoft.com/office/word/2010/wordprocessingDrawing" xmlns:wp="http://schemas.openxmlformats.org/drawingml/2006/wordprocessingDrawing" xmlns:w10="urn:schemas-microsoft-com:office:word" xmlns:w="http://schemas.openxmlformats.org/wordprocessingml/2006/main" xmlns:w14="http://schemas.microsoft.com/office/word/2010/wordml" xmlns:w15="http://schemas.microsoft.com/office/word/2012/wordml" xmlns:wpg="http://schemas.microsoft.com/office/word/2010/wordprocessingGroup" xmlns:wpi="http://schemas.microsoft.com/office/word/2010/wordprocessingInk" xmlns:wne="http://schemas.microsoft.com/office/word/2006/wordml" xmlns:wps="http://schemas.microsoft.com/office/word/2010/wordprocessingShape" mc:Ignorable="w14 w15 wp14">
+<w:hdr xmlns:wpc="http://schemas.microsoft.com/office/word/2010/wordprocessingCanvas" xmlns:cx="http://schemas.microsoft.com/office/drawing/2014/chartex" xmlns:cx1="http://schemas.microsoft.com/office/drawing/2015/9/8/chartex" xmlns:cx2="http://schemas.microsoft.com/office/drawing/2015/10/21/chartex" xmlns:cx3="http://schemas.microsoft.com/office/drawing/2016/5/9/chartex" xmlns:cx4="http://schemas.microsoft.com/office/drawing/2016/5/10/chartex" xmlns:cx5="http://schemas.microsoft.com/office/drawing/2016/5/11/chartex" xmlns:cx6="http://schemas.microsoft.com/office/drawing/2016/5/12/chartex" xmlns:cx7="http://schemas.microsoft.com/office/drawing/2016/5/13/chartex" xmlns:cx8="http://schemas.microsoft.com/office/drawing/2016/5/14/chartex" xmlns:mc="http://schemas.openxmlformats.org/markup-compatibility/2006" xmlns:aink="http://schemas.microsoft.com/office/drawing/2016/ink" xmlns:am3d="http://schemas.microsoft.com/office/drawing/2017/model3d" xmlns:o="urn:schemas-microsoft-com:office:office" xmlns:r="http://schemas.openxmlformats.org/officeDocument/2006/relationships" xmlns:m="http://schemas.openxmlformats.org/officeDocument/2006/math" xmlns:v="urn:schemas-microsoft-com:vml" xmlns:wp14="http://schemas.microsoft.com/office/word/2010/wordprocessingDrawing" xmlns:wp="http://schemas.openxmlformats.org/drawingml/2006/wordprocessingDrawing" xmlns:w10="urn:schemas-microsoft-com:office:word" xmlns:w="http://schemas.openxmlformats.org/wordprocessingml/2006/main" xmlns:w14="http://schemas.microsoft.com/office/word/2010/wordml" xmlns:w15="http://schemas.microsoft.com/office/word/2012/wordml" xmlns:w16cid="http://schemas.microsoft.com/office/word/2016/wordml/cid" xmlns:w16se="http://schemas.microsoft.com/office/word/2015/wordml/symex" xmlns:wpg="http://schemas.microsoft.com/office/word/2010/wordprocessingGroup" xmlns:wpi="http://schemas.microsoft.com/office/word/2010/wordprocessingInk" xmlns:wne="http://schemas.microsoft.com/office/word/2006/wordml" xmlns:wps="http://schemas.microsoft.com/office/word/2010/wordprocessingShape" mc:Ignorable="w14 w15 w16se w16cid wp14">
   <w:p>
     <w:pPr>
       <w:pStyle w:val="Header"/>
@@ -723,8 +875,8 @@
 </file>
 
 <file path=word/numbering.xml><?xml version="1.0" encoding="utf-8"?>
-<w:numbering xmlns:wpc="http://schemas.microsoft.com/office/word/2010/wordprocessingCanvas" xmlns:mo="http://schemas.microsoft.com/office/mac/office/2008/main" xmlns:mc="http://schemas.openxmlformats.org/markup-compatibility/2006" xmlns:mv="urn:schemas-microsoft-com:mac:vml" xmlns:o="urn:schemas-microsoft-com:office:office" xmlns:r="http://schemas.openxmlformats.org/officeDocument/2006/relationships" xmlns:m="http://schemas.openxmlformats.org/officeDocument/2006/math" xmlns:v="urn:schemas-microsoft-com:vml" xmlns:wp14="http://schemas.microsoft.com/office/word/2010/wordprocessingDrawing" xmlns:wp="http://schemas.openxmlformats.org/drawingml/2006/wordprocessingDrawing" xmlns:w10="urn:schemas-microsoft-com:office:word" xmlns:w="http://schemas.openxmlformats.org/wordprocessingml/2006/main" xmlns:w14="http://schemas.microsoft.com/office/word/2010/wordml" xmlns:w15="http://schemas.microsoft.com/office/word/2012/wordml" xmlns:wpg="http://schemas.microsoft.com/office/word/2010/wordprocessingGroup" xmlns:wpi="http://schemas.microsoft.com/office/word/2010/wordprocessingInk" xmlns:wne="http://schemas.microsoft.com/office/word/2006/wordml" xmlns:wps="http://schemas.microsoft.com/office/word/2010/wordprocessingShape" mc:Ignorable="w14 w15 wp14">
-  <w:abstractNum w:abstractNumId="0">
+<w:numbering xmlns:wpc="http://schemas.microsoft.com/office/word/2010/wordprocessingCanvas" xmlns:cx="http://schemas.microsoft.com/office/drawing/2014/chartex" xmlns:cx1="http://schemas.microsoft.com/office/drawing/2015/9/8/chartex" xmlns:cx2="http://schemas.microsoft.com/office/drawing/2015/10/21/chartex" xmlns:cx3="http://schemas.microsoft.com/office/drawing/2016/5/9/chartex" xmlns:cx4="http://schemas.microsoft.com/office/drawing/2016/5/10/chartex" xmlns:cx5="http://schemas.microsoft.com/office/drawing/2016/5/11/chartex" xmlns:cx6="http://schemas.microsoft.com/office/drawing/2016/5/12/chartex" xmlns:cx7="http://schemas.microsoft.com/office/drawing/2016/5/13/chartex" xmlns:cx8="http://schemas.microsoft.com/office/drawing/2016/5/14/chartex" xmlns:mc="http://schemas.openxmlformats.org/markup-compatibility/2006" xmlns:aink="http://schemas.microsoft.com/office/drawing/2016/ink" xmlns:am3d="http://schemas.microsoft.com/office/drawing/2017/model3d" xmlns:o="urn:schemas-microsoft-com:office:office" xmlns:r="http://schemas.openxmlformats.org/officeDocument/2006/relationships" xmlns:m="http://schemas.openxmlformats.org/officeDocument/2006/math" xmlns:v="urn:schemas-microsoft-com:vml" xmlns:wp14="http://schemas.microsoft.com/office/word/2010/wordprocessingDrawing" xmlns:wp="http://schemas.openxmlformats.org/drawingml/2006/wordprocessingDrawing" xmlns:w10="urn:schemas-microsoft-com:office:word" xmlns:w="http://schemas.openxmlformats.org/wordprocessingml/2006/main" xmlns:w14="http://schemas.microsoft.com/office/word/2010/wordml" xmlns:w15="http://schemas.microsoft.com/office/word/2012/wordml" xmlns:w16cid="http://schemas.microsoft.com/office/word/2016/wordml/cid" xmlns:w16se="http://schemas.microsoft.com/office/word/2015/wordml/symex" xmlns:wpg="http://schemas.microsoft.com/office/word/2010/wordprocessingGroup" xmlns:wpi="http://schemas.microsoft.com/office/word/2010/wordprocessingInk" xmlns:wne="http://schemas.microsoft.com/office/word/2006/wordml" xmlns:wps="http://schemas.microsoft.com/office/word/2010/wordprocessingShape" mc:Ignorable="w14 w15 w16se w16cid wp14">
+  <w:abstractNum w:abstractNumId="0" w15:restartNumberingAfterBreak="0">
     <w:nsid w:val="102F01E7"/>
     <w:multiLevelType w:val="hybridMultilevel"/>
     <w:tmpl w:val="6764C5AA"/>
@@ -844,7 +996,7 @@
 </file>
 
 <file path=word/styles.xml><?xml version="1.0" encoding="utf-8"?>
-<w:styles xmlns:mc="http://schemas.openxmlformats.org/markup-compatibility/2006" xmlns:r="http://schemas.openxmlformats.org/officeDocument/2006/relationships" xmlns:w="http://schemas.openxmlformats.org/wordprocessingml/2006/main" xmlns:w14="http://schemas.microsoft.com/office/word/2010/wordml" xmlns:w15="http://schemas.microsoft.com/office/word/2012/wordml" mc:Ignorable="w14 w15">
+<w:styles xmlns:mc="http://schemas.openxmlformats.org/markup-compatibility/2006" xmlns:r="http://schemas.openxmlformats.org/officeDocument/2006/relationships" xmlns:w="http://schemas.openxmlformats.org/wordprocessingml/2006/main" xmlns:w14="http://schemas.microsoft.com/office/word/2010/wordml" xmlns:w15="http://schemas.microsoft.com/office/word/2012/wordml" xmlns:w16cid="http://schemas.microsoft.com/office/word/2016/wordml/cid" xmlns:w16se="http://schemas.microsoft.com/office/word/2015/wordml/symex" mc:Ignorable="w14 w15 w16se w16cid">
   <w:docDefaults>
     <w:rPrDefault>
       <w:rPr>
@@ -860,7 +1012,7 @@
       </w:pPr>
     </w:pPrDefault>
   </w:docDefaults>
-  <w:latentStyles w:defLockedState="0" w:defUIPriority="99" w:defSemiHidden="0" w:defUnhideWhenUsed="0" w:defQFormat="0" w:count="382">
+  <w:latentStyles w:defLockedState="0" w:defUIPriority="99" w:defSemiHidden="0" w:defUnhideWhenUsed="0" w:defQFormat="0" w:count="375">
     <w:lsdException w:name="Normal" w:uiPriority="0" w:qFormat="1"/>
     <w:lsdException w:name="heading 1" w:uiPriority="9" w:qFormat="1"/>
     <w:lsdException w:name="heading 2" w:semiHidden="1" w:uiPriority="9" w:unhideWhenUsed="1" w:qFormat="1"/>

</xml_diff>

<commit_message>
Added additional information to the app description.
</commit_message>
<xml_diff>
--- a/documentation/App Description.docx
+++ b/documentation/App Description.docx
@@ -57,12 +57,6 @@
           </wp:inline>
         </w:drawing>
       </w:r>
-      <w:r>
-        <w:rPr>
-          <w:rFonts w:ascii="Roboto" w:hAnsi="Roboto"/>
-        </w:rPr>
-        <w:br/>
-      </w:r>
     </w:p>
     <w:p>
       <w:pPr>
@@ -101,7 +95,35 @@
           <w:rFonts w:ascii="Roboto" w:hAnsi="Roboto"/>
           <w:lang w:val="en-US"/>
         </w:rPr>
-        <w:t>The general idea behind the Photon application is that a user will be about to share images with friends and, vice versa, be able to view photos shared by them. More specifically, t</w:t>
+        <w:t>The general idea behind the Photon application is that a user will be ab</w:t>
+      </w:r>
+      <w:r>
+        <w:rPr>
+          <w:rFonts w:ascii="Roboto" w:hAnsi="Roboto"/>
+          <w:lang w:val="en-US"/>
+        </w:rPr>
+        <w:t>le</w:t>
+      </w:r>
+      <w:r>
+        <w:rPr>
+          <w:rFonts w:ascii="Roboto" w:hAnsi="Roboto"/>
+          <w:lang w:val="en-US"/>
+        </w:rPr>
+        <w:t xml:space="preserve"> to share images with friends and</w:t>
+      </w:r>
+      <w:r>
+        <w:rPr>
+          <w:rFonts w:ascii="Roboto" w:hAnsi="Roboto"/>
+          <w:lang w:val="en-US"/>
+        </w:rPr>
+        <w:t xml:space="preserve"> contrastingly,</w:t>
+      </w:r>
+      <w:r>
+        <w:rPr>
+          <w:rFonts w:ascii="Roboto" w:hAnsi="Roboto"/>
+          <w:lang w:val="en-US"/>
+        </w:rPr>
+        <w:t xml:space="preserve"> be able to view photos shared by them. More specifically, t</w:t>
       </w:r>
       <w:r>
         <w:rPr>
@@ -124,13 +146,8 @@
         </w:rPr>
         <w:t>to:</w:t>
       </w:r>
-      <w:r>
-        <w:rPr>
-          <w:rFonts w:ascii="Roboto" w:hAnsi="Roboto"/>
-          <w:lang w:val="en-US"/>
-        </w:rPr>
-        <w:br/>
-      </w:r>
+      <w:bookmarkStart w:id="0" w:name="_GoBack"/>
+      <w:bookmarkEnd w:id="0"/>
     </w:p>
     <w:p>
       <w:pPr>
@@ -283,6 +300,21 @@
     </w:p>
     <w:p>
       <w:pPr>
+        <w:rPr>
+          <w:rFonts w:ascii="Roboto" w:hAnsi="Roboto"/>
+          <w:lang w:val="en-US"/>
+        </w:rPr>
+      </w:pPr>
+      <w:r>
+        <w:rPr>
+          <w:rFonts w:ascii="Roboto" w:hAnsi="Roboto"/>
+          <w:lang w:val="en-US"/>
+        </w:rPr>
+        <w:t>These above functionality requirements are what will make up the main Photon application platform and are what we believe are achievable within the suggested time frame of 21 hours each. However, if in reality our estimations of time are incorrect, and we are actually able to complete more than anticipated, we would then like to attempt to implement additional functionality. This would include the ability for users to:</w:t>
+      </w:r>
+    </w:p>
+    <w:p>
+      <w:pPr>
         <w:pStyle w:val="ListParagraph"/>
         <w:numPr>
           <w:ilvl w:val="0"/>
@@ -290,14 +322,12 @@
         </w:numPr>
         <w:rPr>
           <w:rFonts w:ascii="Roboto" w:hAnsi="Roboto"/>
-          <w:color w:val="ED7D31" w:themeColor="accent2"/>
-          <w:lang w:val="en-US"/>
-        </w:rPr>
-      </w:pPr>
-      <w:r>
-        <w:rPr>
-          <w:rFonts w:ascii="Roboto" w:hAnsi="Roboto"/>
-          <w:color w:val="ED7D31" w:themeColor="accent2"/>
+          <w:lang w:val="en-US"/>
+        </w:rPr>
+      </w:pPr>
+      <w:r>
+        <w:rPr>
+          <w:rFonts w:ascii="Roboto" w:hAnsi="Roboto"/>
           <w:lang w:val="en-US"/>
         </w:rPr>
         <w:t>Follow other users</w:t>
@@ -305,7 +335,6 @@
       <w:r>
         <w:rPr>
           <w:rFonts w:ascii="Roboto" w:hAnsi="Roboto"/>
-          <w:color w:val="ED7D31" w:themeColor="accent2"/>
           <w:lang w:val="en-US"/>
         </w:rPr>
         <w:t>.</w:t>
@@ -320,14 +349,12 @@
         </w:numPr>
         <w:rPr>
           <w:rFonts w:ascii="Roboto" w:hAnsi="Roboto"/>
-          <w:color w:val="ED7D31" w:themeColor="accent2"/>
-          <w:lang w:val="en-US"/>
-        </w:rPr>
-      </w:pPr>
-      <w:r>
-        <w:rPr>
-          <w:rFonts w:ascii="Roboto" w:hAnsi="Roboto"/>
-          <w:color w:val="ED7D31" w:themeColor="accent2"/>
+          <w:lang w:val="en-US"/>
+        </w:rPr>
+      </w:pPr>
+      <w:r>
+        <w:rPr>
+          <w:rFonts w:ascii="Roboto" w:hAnsi="Roboto"/>
           <w:lang w:val="en-US"/>
         </w:rPr>
         <w:t>Like other users’ photos.</w:t>
@@ -342,14 +369,12 @@
         </w:numPr>
         <w:rPr>
           <w:rFonts w:ascii="Roboto" w:hAnsi="Roboto"/>
-          <w:color w:val="ED7D31" w:themeColor="accent2"/>
-          <w:lang w:val="en-US"/>
-        </w:rPr>
-      </w:pPr>
-      <w:r>
-        <w:rPr>
-          <w:rFonts w:ascii="Roboto" w:hAnsi="Roboto"/>
-          <w:color w:val="ED7D31" w:themeColor="accent2"/>
+          <w:lang w:val="en-US"/>
+        </w:rPr>
+      </w:pPr>
+      <w:r>
+        <w:rPr>
+          <w:rFonts w:ascii="Roboto" w:hAnsi="Roboto"/>
           <w:lang w:val="en-US"/>
         </w:rPr>
         <w:t>Comment on other users’ photos.</w:t>
@@ -364,14 +389,12 @@
         </w:numPr>
         <w:rPr>
           <w:rFonts w:ascii="Roboto" w:hAnsi="Roboto"/>
-          <w:color w:val="ED7D31" w:themeColor="accent2"/>
-          <w:lang w:val="en-US"/>
-        </w:rPr>
-      </w:pPr>
-      <w:r>
-        <w:rPr>
-          <w:rFonts w:ascii="Roboto" w:hAnsi="Roboto"/>
-          <w:color w:val="ED7D31" w:themeColor="accent2"/>
+          <w:lang w:val="en-US"/>
+        </w:rPr>
+      </w:pPr>
+      <w:r>
+        <w:rPr>
+          <w:rFonts w:ascii="Roboto" w:hAnsi="Roboto"/>
           <w:lang w:val="en-US"/>
         </w:rPr>
         <w:t>View a home page feed displaying photos from followed users.</w:t>
@@ -386,7 +409,6 @@
         </w:numPr>
         <w:rPr>
           <w:rFonts w:ascii="Roboto" w:hAnsi="Roboto"/>
-          <w:color w:val="ED7D31" w:themeColor="accent2"/>
           <w:lang w:val="en-US"/>
         </w:rPr>
       </w:pPr>
@@ -394,7 +416,6 @@
       <w:r>
         <w:rPr>
           <w:rFonts w:ascii="Roboto" w:hAnsi="Roboto"/>
-          <w:color w:val="ED7D31" w:themeColor="accent2"/>
           <w:lang w:val="en-US"/>
         </w:rPr>
         <w:t>Customise</w:t>
@@ -403,7 +424,6 @@
       <w:r>
         <w:rPr>
           <w:rFonts w:ascii="Roboto" w:hAnsi="Roboto"/>
-          <w:color w:val="ED7D31" w:themeColor="accent2"/>
           <w:lang w:val="en-US"/>
         </w:rPr>
         <w:t xml:space="preserve"> their account settings, such as changing their profile picture</w:t>
@@ -411,7 +431,6 @@
       <w:r>
         <w:rPr>
           <w:rFonts w:ascii="Roboto" w:hAnsi="Roboto"/>
-          <w:color w:val="ED7D31" w:themeColor="accent2"/>
           <w:lang w:val="en-US"/>
         </w:rPr>
         <w:t>, biography</w:t>
@@ -419,7 +438,6 @@
       <w:r>
         <w:rPr>
           <w:rFonts w:ascii="Roboto" w:hAnsi="Roboto"/>
-          <w:color w:val="ED7D31" w:themeColor="accent2"/>
           <w:lang w:val="en-US"/>
         </w:rPr>
         <w:t xml:space="preserve"> </w:t>
@@ -427,7 +445,6 @@
       <w:r>
         <w:rPr>
           <w:rFonts w:ascii="Roboto" w:hAnsi="Roboto"/>
-          <w:color w:val="ED7D31" w:themeColor="accent2"/>
           <w:lang w:val="en-US"/>
         </w:rPr>
         <w:t>and</w:t>
@@ -435,7 +452,6 @@
       <w:r>
         <w:rPr>
           <w:rFonts w:ascii="Roboto" w:hAnsi="Roboto"/>
-          <w:color w:val="ED7D31" w:themeColor="accent2"/>
           <w:lang w:val="en-US"/>
         </w:rPr>
         <w:t xml:space="preserve"> password.</w:t>
@@ -450,14 +466,12 @@
         </w:numPr>
         <w:rPr>
           <w:rFonts w:ascii="Roboto" w:hAnsi="Roboto"/>
-          <w:color w:val="ED7D31" w:themeColor="accent2"/>
-          <w:lang w:val="en-US"/>
-        </w:rPr>
-      </w:pPr>
-      <w:r>
-        <w:rPr>
-          <w:rFonts w:ascii="Roboto" w:hAnsi="Roboto"/>
-          <w:color w:val="ED7D31" w:themeColor="accent2"/>
+          <w:lang w:val="en-US"/>
+        </w:rPr>
+      </w:pPr>
+      <w:r>
+        <w:rPr>
+          <w:rFonts w:ascii="Roboto" w:hAnsi="Roboto"/>
           <w:lang w:val="en-US"/>
         </w:rPr>
         <w:t>Delete photos they have already uploaded.</w:t>
@@ -472,25 +486,30 @@
         </w:numPr>
         <w:rPr>
           <w:rFonts w:ascii="Roboto" w:hAnsi="Roboto"/>
-          <w:color w:val="ED7D31" w:themeColor="accent2"/>
-          <w:lang w:val="en-US"/>
-        </w:rPr>
-      </w:pPr>
-      <w:r>
-        <w:rPr>
-          <w:rFonts w:ascii="Roboto" w:hAnsi="Roboto"/>
-          <w:color w:val="ED7D31" w:themeColor="accent2"/>
+          <w:lang w:val="en-US"/>
+        </w:rPr>
+      </w:pPr>
+      <w:r>
+        <w:rPr>
+          <w:rFonts w:ascii="Roboto" w:hAnsi="Roboto"/>
           <w:lang w:val="en-US"/>
         </w:rPr>
         <w:t>Delete their account.</w:t>
       </w:r>
-      <w:r>
-        <w:rPr>
-          <w:rFonts w:ascii="Roboto" w:hAnsi="Roboto"/>
-          <w:color w:val="ED7D31" w:themeColor="accent2"/>
-          <w:lang w:val="en-US"/>
-        </w:rPr>
-        <w:br/>
+    </w:p>
+    <w:p>
+      <w:pPr>
+        <w:rPr>
+          <w:rFonts w:ascii="Roboto" w:hAnsi="Roboto"/>
+          <w:lang w:val="en-US"/>
+        </w:rPr>
+      </w:pPr>
+      <w:r>
+        <w:rPr>
+          <w:rFonts w:ascii="Roboto" w:hAnsi="Roboto"/>
+          <w:lang w:val="en-US"/>
+        </w:rPr>
+        <w:t>This is a rather complex application, consisting of many features, which will consequently take a substantial amount of time to all implement. This poses a difficult challenge as being over-ambitious with our feature definitions may cause our development time to take longer than expected due to unforeseen issues arising.</w:t>
       </w:r>
     </w:p>
     <w:p>
@@ -547,84 +566,14 @@
           <w:rFonts w:ascii="Roboto" w:hAnsi="Roboto"/>
           <w:lang w:val="en-US"/>
         </w:rPr>
-        <w:t xml:space="preserve">a Map API must be used. Currently, we are considering using Firebase and the Google Maps API, which are both platforms developed by Google. </w:t>
-      </w:r>
-      <w:r>
-        <w:rPr>
-          <w:rFonts w:ascii="Roboto" w:hAnsi="Roboto"/>
-          <w:lang w:val="en-US"/>
-        </w:rPr>
-        <w:br/>
-      </w:r>
-      <w:r>
-        <w:rPr>
-          <w:rFonts w:ascii="Roboto" w:hAnsi="Roboto"/>
-          <w:lang w:val="en-US"/>
-        </w:rPr>
-        <w:br/>
-      </w:r>
-      <w:r>
-        <w:rPr>
-          <w:rFonts w:ascii="Roboto" w:hAnsi="Roboto"/>
-          <w:lang w:val="en-US"/>
-        </w:rPr>
-        <w:t>This is a rather complex application</w:t>
-      </w:r>
-      <w:r>
-        <w:rPr>
-          <w:rFonts w:ascii="Roboto" w:hAnsi="Roboto"/>
-          <w:lang w:val="en-US"/>
-        </w:rPr>
-        <w:t>,</w:t>
-      </w:r>
-      <w:r>
-        <w:rPr>
-          <w:rFonts w:ascii="Roboto" w:hAnsi="Roboto"/>
-          <w:lang w:val="en-US"/>
-        </w:rPr>
-        <w:t xml:space="preserve"> consisting of many features</w:t>
-      </w:r>
-      <w:r>
-        <w:rPr>
-          <w:rFonts w:ascii="Roboto" w:hAnsi="Roboto"/>
-          <w:lang w:val="en-US"/>
-        </w:rPr>
-        <w:t>,</w:t>
-      </w:r>
-      <w:r>
-        <w:rPr>
-          <w:rFonts w:ascii="Roboto" w:hAnsi="Roboto"/>
-          <w:lang w:val="en-US"/>
-        </w:rPr>
-        <w:t xml:space="preserve"> which </w:t>
-      </w:r>
-      <w:r>
-        <w:rPr>
-          <w:rFonts w:ascii="Roboto" w:hAnsi="Roboto"/>
-          <w:lang w:val="en-US"/>
-        </w:rPr>
-        <w:t xml:space="preserve">will </w:t>
-      </w:r>
-      <w:r>
-        <w:rPr>
-          <w:rFonts w:ascii="Roboto" w:hAnsi="Roboto"/>
-          <w:lang w:val="en-US"/>
-        </w:rPr>
-        <w:t xml:space="preserve">consequently </w:t>
-      </w:r>
-      <w:r>
-        <w:rPr>
-          <w:rFonts w:ascii="Roboto" w:hAnsi="Roboto"/>
-          <w:lang w:val="en-US"/>
-        </w:rPr>
-        <w:t xml:space="preserve">take a substantial amount of time to all implement. </w:t>
-      </w:r>
-      <w:r>
-        <w:rPr>
-          <w:rFonts w:ascii="Roboto" w:hAnsi="Roboto"/>
-          <w:lang w:val="en-US"/>
-        </w:rPr>
-        <w:t>This poses a difficult challenge as being over-ambitious with our feature definitions may cause our development time to take longer than expected due to unforeseen issues arising.</w:t>
+        <w:t>a Map API must be used. Currently, we are considering using Firebase and the Google Maps API, which are both platforms developed by Google.</w:t>
+      </w:r>
+      <w:r>
+        <w:rPr>
+          <w:rFonts w:ascii="Roboto" w:hAnsi="Roboto"/>
+          <w:lang w:val="en-US"/>
+        </w:rPr>
+        <w:t xml:space="preserve"> We do not have any prior experience using these which may therefore cause delays in the development process as we learn how to utilise these components.</w:t>
       </w:r>
     </w:p>
     <w:p>
@@ -745,22 +694,41 @@
           <w:rFonts w:ascii="Roboto" w:hAnsi="Roboto"/>
           <w:lang w:val="en-US"/>
         </w:rPr>
-        <w:t xml:space="preserve"> for full completion of the features </w:t>
-      </w:r>
-      <w:r>
-        <w:rPr>
-          <w:rFonts w:ascii="Roboto" w:hAnsi="Roboto"/>
-          <w:lang w:val="en-US"/>
-        </w:rPr>
-        <w:t>and functionality defined above.</w:t>
-      </w:r>
-      <w:bookmarkStart w:id="0" w:name="_GoBack"/>
-      <w:bookmarkEnd w:id="0"/>
+        <w:t xml:space="preserve"> for full completion of the </w:t>
+      </w:r>
+      <w:r>
+        <w:rPr>
+          <w:rFonts w:ascii="Roboto" w:hAnsi="Roboto"/>
+          <w:lang w:val="en-US"/>
+        </w:rPr>
+        <w:t xml:space="preserve">primary </w:t>
+      </w:r>
+      <w:r>
+        <w:rPr>
+          <w:rFonts w:ascii="Roboto" w:hAnsi="Roboto"/>
+          <w:lang w:val="en-US"/>
+        </w:rPr>
+        <w:t xml:space="preserve">features </w:t>
+      </w:r>
+      <w:r>
+        <w:rPr>
+          <w:rFonts w:ascii="Roboto" w:hAnsi="Roboto"/>
+          <w:lang w:val="en-US"/>
+        </w:rPr>
+        <w:t>and functionality defined above</w:t>
+      </w:r>
+      <w:r>
+        <w:rPr>
+          <w:rFonts w:ascii="Roboto" w:hAnsi="Roboto"/>
+          <w:lang w:val="en-US"/>
+        </w:rPr>
+        <w:t>, with the potential for some of the additional features and functionality if time permits.</w:t>
+      </w:r>
     </w:p>
     <w:sectPr>
       <w:headerReference w:type="default" r:id="rId8"/>
       <w:pgSz w:w="12240" w:h="15840"/>
-      <w:pgMar w:top="1440" w:right="1440" w:bottom="1440" w:left="1440" w:header="720" w:footer="720" w:gutter="0"/>
+      <w:pgMar w:top="1440" w:right="1080" w:bottom="864" w:left="1080" w:header="720" w:footer="720" w:gutter="0"/>
       <w:cols w:space="720"/>
       <w:docGrid w:linePitch="360"/>
     </w:sectPr>
@@ -823,6 +791,7 @@
   <w:p>
     <w:pPr>
       <w:pStyle w:val="Header"/>
+      <w:jc w:val="center"/>
       <w:rPr>
         <w:rFonts w:ascii="Roboto" w:hAnsi="Roboto"/>
         <w:lang w:val="en-US"/>

</xml_diff>

<commit_message>
Final changes and exported to PDF
</commit_message>
<xml_diff>
--- a/documentation/App Description.docx
+++ b/documentation/App Description.docx
@@ -1,6 +1,6 @@
 
 <file path=word/document.xml><?xml version="1.0" encoding="utf-8"?>
-<w:document xmlns:wpc="http://schemas.microsoft.com/office/word/2010/wordprocessingCanvas" xmlns:cx="http://schemas.microsoft.com/office/drawing/2014/chartex" xmlns:cx1="http://schemas.microsoft.com/office/drawing/2015/9/8/chartex" xmlns:cx2="http://schemas.microsoft.com/office/drawing/2015/10/21/chartex" xmlns:cx3="http://schemas.microsoft.com/office/drawing/2016/5/9/chartex" xmlns:cx4="http://schemas.microsoft.com/office/drawing/2016/5/10/chartex" xmlns:cx5="http://schemas.microsoft.com/office/drawing/2016/5/11/chartex" xmlns:cx6="http://schemas.microsoft.com/office/drawing/2016/5/12/chartex" xmlns:cx7="http://schemas.microsoft.com/office/drawing/2016/5/13/chartex" xmlns:cx8="http://schemas.microsoft.com/office/drawing/2016/5/14/chartex" xmlns:mc="http://schemas.openxmlformats.org/markup-compatibility/2006" xmlns:aink="http://schemas.microsoft.com/office/drawing/2016/ink" xmlns:am3d="http://schemas.microsoft.com/office/drawing/2017/model3d" xmlns:o="urn:schemas-microsoft-com:office:office" xmlns:r="http://schemas.openxmlformats.org/officeDocument/2006/relationships" xmlns:m="http://schemas.openxmlformats.org/officeDocument/2006/math" xmlns:v="urn:schemas-microsoft-com:vml" xmlns:wp14="http://schemas.microsoft.com/office/word/2010/wordprocessingDrawing" xmlns:wp="http://schemas.openxmlformats.org/drawingml/2006/wordprocessingDrawing" xmlns:w10="urn:schemas-microsoft-com:office:word" xmlns:w="http://schemas.openxmlformats.org/wordprocessingml/2006/main" xmlns:w14="http://schemas.microsoft.com/office/word/2010/wordml" xmlns:w15="http://schemas.microsoft.com/office/word/2012/wordml" xmlns:w16cid="http://schemas.microsoft.com/office/word/2016/wordml/cid" xmlns:w16se="http://schemas.microsoft.com/office/word/2015/wordml/symex" xmlns:wpg="http://schemas.microsoft.com/office/word/2010/wordprocessingGroup" xmlns:wpi="http://schemas.microsoft.com/office/word/2010/wordprocessingInk" xmlns:wne="http://schemas.microsoft.com/office/word/2006/wordml" xmlns:wps="http://schemas.microsoft.com/office/word/2010/wordprocessingShape" mc:Ignorable="w14 w15 w16se w16cid wp14">
+<w:document xmlns:wpc="http://schemas.microsoft.com/office/word/2010/wordprocessingCanvas" xmlns:mo="http://schemas.microsoft.com/office/mac/office/2008/main" xmlns:mc="http://schemas.openxmlformats.org/markup-compatibility/2006" xmlns:mv="urn:schemas-microsoft-com:mac:vml" xmlns:o="urn:schemas-microsoft-com:office:office" xmlns:r="http://schemas.openxmlformats.org/officeDocument/2006/relationships" xmlns:m="http://schemas.openxmlformats.org/officeDocument/2006/math" xmlns:v="urn:schemas-microsoft-com:vml" xmlns:wp14="http://schemas.microsoft.com/office/word/2010/wordprocessingDrawing" xmlns:wp="http://schemas.openxmlformats.org/drawingml/2006/wordprocessingDrawing" xmlns:w10="urn:schemas-microsoft-com:office:word" xmlns:w="http://schemas.openxmlformats.org/wordprocessingml/2006/main" xmlns:w14="http://schemas.microsoft.com/office/word/2010/wordml" xmlns:w15="http://schemas.microsoft.com/office/word/2012/wordml" xmlns:wpg="http://schemas.microsoft.com/office/word/2010/wordprocessingGroup" xmlns:wpi="http://schemas.microsoft.com/office/word/2010/wordprocessingInk" xmlns:wne="http://schemas.microsoft.com/office/word/2006/wordml" xmlns:wps="http://schemas.microsoft.com/office/word/2010/wordprocessingShape" mc:Ignorable="w14 w15 wp14">
   <w:body>
     <w:p>
       <w:pPr>
@@ -146,8 +146,6 @@
         </w:rPr>
         <w:t>to:</w:t>
       </w:r>
-      <w:bookmarkStart w:id="0" w:name="_GoBack"/>
-      <w:bookmarkEnd w:id="0"/>
     </w:p>
     <w:p>
       <w:pPr>
@@ -300,21 +298,6 @@
     </w:p>
     <w:p>
       <w:pPr>
-        <w:rPr>
-          <w:rFonts w:ascii="Roboto" w:hAnsi="Roboto"/>
-          <w:lang w:val="en-US"/>
-        </w:rPr>
-      </w:pPr>
-      <w:r>
-        <w:rPr>
-          <w:rFonts w:ascii="Roboto" w:hAnsi="Roboto"/>
-          <w:lang w:val="en-US"/>
-        </w:rPr>
-        <w:t>These above functionality requirements are what will make up the main Photon application platform and are what we believe are achievable within the suggested time frame of 21 hours each. However, if in reality our estimations of time are incorrect, and we are actually able to complete more than anticipated, we would then like to attempt to implement additional functionality. This would include the ability for users to:</w:t>
-      </w:r>
-    </w:p>
-    <w:p>
-      <w:pPr>
         <w:pStyle w:val="ListParagraph"/>
         <w:numPr>
           <w:ilvl w:val="0"/>
@@ -330,14 +313,7 @@
           <w:rFonts w:ascii="Roboto" w:hAnsi="Roboto"/>
           <w:lang w:val="en-US"/>
         </w:rPr>
-        <w:t>Follow other users</w:t>
-      </w:r>
-      <w:r>
-        <w:rPr>
-          <w:rFonts w:ascii="Roboto" w:hAnsi="Roboto"/>
-          <w:lang w:val="en-US"/>
-        </w:rPr>
-        <w:t>.</w:t>
+        <w:t>Like photos.</w:t>
       </w:r>
     </w:p>
     <w:p>
@@ -357,7 +333,36 @@
           <w:rFonts w:ascii="Roboto" w:hAnsi="Roboto"/>
           <w:lang w:val="en-US"/>
         </w:rPr>
-        <w:t>Like other users’ photos.</w:t>
+        <w:t>Comment on photos.</w:t>
+      </w:r>
+    </w:p>
+    <w:p>
+      <w:pPr>
+        <w:rPr>
+          <w:rFonts w:ascii="Roboto" w:hAnsi="Roboto"/>
+          <w:lang w:val="en-US"/>
+        </w:rPr>
+      </w:pPr>
+      <w:r>
+        <w:rPr>
+          <w:rFonts w:ascii="Roboto" w:hAnsi="Roboto"/>
+          <w:lang w:val="en-US"/>
+        </w:rPr>
+        <w:t>These above functionality requirements are what will make up the main Photon application plat</w:t>
+      </w:r>
+      <w:r>
+        <w:rPr>
+          <w:rFonts w:ascii="Roboto" w:hAnsi="Roboto"/>
+          <w:lang w:val="en-US"/>
+        </w:rPr>
+        <w:t>form and are what we believe would be</w:t>
+      </w:r>
+      <w:r>
+        <w:rPr>
+          <w:rFonts w:ascii="Roboto" w:hAnsi="Roboto"/>
+          <w:lang w:val="en-US"/>
+        </w:rPr>
+        <w:t xml:space="preserve"> achievable within the suggested time frame of 21 hours each. However, if in reality our estimations of time are incorrect, and we are actually able to complete more than anticipated, we would then like to attempt to implement additional functionality. This would include the ability for users to:</w:t>
       </w:r>
     </w:p>
     <w:p>
@@ -377,7 +382,14 @@
           <w:rFonts w:ascii="Roboto" w:hAnsi="Roboto"/>
           <w:lang w:val="en-US"/>
         </w:rPr>
-        <w:t>Comment on other users’ photos.</w:t>
+        <w:t>Follow other users</w:t>
+      </w:r>
+      <w:r>
+        <w:rPr>
+          <w:rFonts w:ascii="Roboto" w:hAnsi="Roboto"/>
+          <w:lang w:val="en-US"/>
+        </w:rPr>
+        <w:t>.</w:t>
       </w:r>
     </w:p>
     <w:p>
@@ -476,6 +488,8 @@
         </w:rPr>
         <w:t>Delete photos they have already uploaded.</w:t>
       </w:r>
+      <w:bookmarkStart w:id="0" w:name="_GoBack"/>
+      <w:bookmarkEnd w:id="0"/>
     </w:p>
     <w:p>
       <w:pPr>
@@ -737,7 +751,7 @@
 </file>
 
 <file path=word/endnotes.xml><?xml version="1.0" encoding="utf-8"?>
-<w:endnotes xmlns:wpc="http://schemas.microsoft.com/office/word/2010/wordprocessingCanvas" xmlns:cx="http://schemas.microsoft.com/office/drawing/2014/chartex" xmlns:cx1="http://schemas.microsoft.com/office/drawing/2015/9/8/chartex" xmlns:cx2="http://schemas.microsoft.com/office/drawing/2015/10/21/chartex" xmlns:cx3="http://schemas.microsoft.com/office/drawing/2016/5/9/chartex" xmlns:cx4="http://schemas.microsoft.com/office/drawing/2016/5/10/chartex" xmlns:cx5="http://schemas.microsoft.com/office/drawing/2016/5/11/chartex" xmlns:cx6="http://schemas.microsoft.com/office/drawing/2016/5/12/chartex" xmlns:cx7="http://schemas.microsoft.com/office/drawing/2016/5/13/chartex" xmlns:cx8="http://schemas.microsoft.com/office/drawing/2016/5/14/chartex" xmlns:mc="http://schemas.openxmlformats.org/markup-compatibility/2006" xmlns:aink="http://schemas.microsoft.com/office/drawing/2016/ink" xmlns:am3d="http://schemas.microsoft.com/office/drawing/2017/model3d" xmlns:o="urn:schemas-microsoft-com:office:office" xmlns:r="http://schemas.openxmlformats.org/officeDocument/2006/relationships" xmlns:m="http://schemas.openxmlformats.org/officeDocument/2006/math" xmlns:v="urn:schemas-microsoft-com:vml" xmlns:wp14="http://schemas.microsoft.com/office/word/2010/wordprocessingDrawing" xmlns:wp="http://schemas.openxmlformats.org/drawingml/2006/wordprocessingDrawing" xmlns:w10="urn:schemas-microsoft-com:office:word" xmlns:w="http://schemas.openxmlformats.org/wordprocessingml/2006/main" xmlns:w14="http://schemas.microsoft.com/office/word/2010/wordml" xmlns:w15="http://schemas.microsoft.com/office/word/2012/wordml" xmlns:w16cid="http://schemas.microsoft.com/office/word/2016/wordml/cid" xmlns:w16se="http://schemas.microsoft.com/office/word/2015/wordml/symex" xmlns:wpg="http://schemas.microsoft.com/office/word/2010/wordprocessingGroup" xmlns:wpi="http://schemas.microsoft.com/office/word/2010/wordprocessingInk" xmlns:wne="http://schemas.microsoft.com/office/word/2006/wordml" xmlns:wps="http://schemas.microsoft.com/office/word/2010/wordprocessingShape" mc:Ignorable="w14 w15 w16se w16cid wp14">
+<w:endnotes xmlns:wpc="http://schemas.microsoft.com/office/word/2010/wordprocessingCanvas" xmlns:mo="http://schemas.microsoft.com/office/mac/office/2008/main" xmlns:mc="http://schemas.openxmlformats.org/markup-compatibility/2006" xmlns:mv="urn:schemas-microsoft-com:mac:vml" xmlns:o="urn:schemas-microsoft-com:office:office" xmlns:r="http://schemas.openxmlformats.org/officeDocument/2006/relationships" xmlns:m="http://schemas.openxmlformats.org/officeDocument/2006/math" xmlns:v="urn:schemas-microsoft-com:vml" xmlns:wp14="http://schemas.microsoft.com/office/word/2010/wordprocessingDrawing" xmlns:wp="http://schemas.openxmlformats.org/drawingml/2006/wordprocessingDrawing" xmlns:w10="urn:schemas-microsoft-com:office:word" xmlns:w="http://schemas.openxmlformats.org/wordprocessingml/2006/main" xmlns:w14="http://schemas.microsoft.com/office/word/2010/wordml" xmlns:w15="http://schemas.microsoft.com/office/word/2012/wordml" xmlns:wpg="http://schemas.microsoft.com/office/word/2010/wordprocessingGroup" xmlns:wpi="http://schemas.microsoft.com/office/word/2010/wordprocessingInk" xmlns:wne="http://schemas.microsoft.com/office/word/2006/wordml" xmlns:wps="http://schemas.microsoft.com/office/word/2010/wordprocessingShape" mc:Ignorable="w14 w15 wp14">
   <w:endnote w:type="separator" w:id="-1">
     <w:p>
       <w:pPr>
@@ -762,7 +776,7 @@
 </file>
 
 <file path=word/footnotes.xml><?xml version="1.0" encoding="utf-8"?>
-<w:footnotes xmlns:wpc="http://schemas.microsoft.com/office/word/2010/wordprocessingCanvas" xmlns:cx="http://schemas.microsoft.com/office/drawing/2014/chartex" xmlns:cx1="http://schemas.microsoft.com/office/drawing/2015/9/8/chartex" xmlns:cx2="http://schemas.microsoft.com/office/drawing/2015/10/21/chartex" xmlns:cx3="http://schemas.microsoft.com/office/drawing/2016/5/9/chartex" xmlns:cx4="http://schemas.microsoft.com/office/drawing/2016/5/10/chartex" xmlns:cx5="http://schemas.microsoft.com/office/drawing/2016/5/11/chartex" xmlns:cx6="http://schemas.microsoft.com/office/drawing/2016/5/12/chartex" xmlns:cx7="http://schemas.microsoft.com/office/drawing/2016/5/13/chartex" xmlns:cx8="http://schemas.microsoft.com/office/drawing/2016/5/14/chartex" xmlns:mc="http://schemas.openxmlformats.org/markup-compatibility/2006" xmlns:aink="http://schemas.microsoft.com/office/drawing/2016/ink" xmlns:am3d="http://schemas.microsoft.com/office/drawing/2017/model3d" xmlns:o="urn:schemas-microsoft-com:office:office" xmlns:r="http://schemas.openxmlformats.org/officeDocument/2006/relationships" xmlns:m="http://schemas.openxmlformats.org/officeDocument/2006/math" xmlns:v="urn:schemas-microsoft-com:vml" xmlns:wp14="http://schemas.microsoft.com/office/word/2010/wordprocessingDrawing" xmlns:wp="http://schemas.openxmlformats.org/drawingml/2006/wordprocessingDrawing" xmlns:w10="urn:schemas-microsoft-com:office:word" xmlns:w="http://schemas.openxmlformats.org/wordprocessingml/2006/main" xmlns:w14="http://schemas.microsoft.com/office/word/2010/wordml" xmlns:w15="http://schemas.microsoft.com/office/word/2012/wordml" xmlns:w16cid="http://schemas.microsoft.com/office/word/2016/wordml/cid" xmlns:w16se="http://schemas.microsoft.com/office/word/2015/wordml/symex" xmlns:wpg="http://schemas.microsoft.com/office/word/2010/wordprocessingGroup" xmlns:wpi="http://schemas.microsoft.com/office/word/2010/wordprocessingInk" xmlns:wne="http://schemas.microsoft.com/office/word/2006/wordml" xmlns:wps="http://schemas.microsoft.com/office/word/2010/wordprocessingShape" mc:Ignorable="w14 w15 w16se w16cid wp14">
+<w:footnotes xmlns:wpc="http://schemas.microsoft.com/office/word/2010/wordprocessingCanvas" xmlns:mo="http://schemas.microsoft.com/office/mac/office/2008/main" xmlns:mc="http://schemas.openxmlformats.org/markup-compatibility/2006" xmlns:mv="urn:schemas-microsoft-com:mac:vml" xmlns:o="urn:schemas-microsoft-com:office:office" xmlns:r="http://schemas.openxmlformats.org/officeDocument/2006/relationships" xmlns:m="http://schemas.openxmlformats.org/officeDocument/2006/math" xmlns:v="urn:schemas-microsoft-com:vml" xmlns:wp14="http://schemas.microsoft.com/office/word/2010/wordprocessingDrawing" xmlns:wp="http://schemas.openxmlformats.org/drawingml/2006/wordprocessingDrawing" xmlns:w10="urn:schemas-microsoft-com:office:word" xmlns:w="http://schemas.openxmlformats.org/wordprocessingml/2006/main" xmlns:w14="http://schemas.microsoft.com/office/word/2010/wordml" xmlns:w15="http://schemas.microsoft.com/office/word/2012/wordml" xmlns:wpg="http://schemas.microsoft.com/office/word/2010/wordprocessingGroup" xmlns:wpi="http://schemas.microsoft.com/office/word/2010/wordprocessingInk" xmlns:wne="http://schemas.microsoft.com/office/word/2006/wordml" xmlns:wps="http://schemas.microsoft.com/office/word/2010/wordprocessingShape" mc:Ignorable="w14 w15 wp14">
   <w:footnote w:type="separator" w:id="-1">
     <w:p>
       <w:pPr>
@@ -787,7 +801,7 @@
 </file>
 
 <file path=word/header1.xml><?xml version="1.0" encoding="utf-8"?>
-<w:hdr xmlns:wpc="http://schemas.microsoft.com/office/word/2010/wordprocessingCanvas" xmlns:cx="http://schemas.microsoft.com/office/drawing/2014/chartex" xmlns:cx1="http://schemas.microsoft.com/office/drawing/2015/9/8/chartex" xmlns:cx2="http://schemas.microsoft.com/office/drawing/2015/10/21/chartex" xmlns:cx3="http://schemas.microsoft.com/office/drawing/2016/5/9/chartex" xmlns:cx4="http://schemas.microsoft.com/office/drawing/2016/5/10/chartex" xmlns:cx5="http://schemas.microsoft.com/office/drawing/2016/5/11/chartex" xmlns:cx6="http://schemas.microsoft.com/office/drawing/2016/5/12/chartex" xmlns:cx7="http://schemas.microsoft.com/office/drawing/2016/5/13/chartex" xmlns:cx8="http://schemas.microsoft.com/office/drawing/2016/5/14/chartex" xmlns:mc="http://schemas.openxmlformats.org/markup-compatibility/2006" xmlns:aink="http://schemas.microsoft.com/office/drawing/2016/ink" xmlns:am3d="http://schemas.microsoft.com/office/drawing/2017/model3d" xmlns:o="urn:schemas-microsoft-com:office:office" xmlns:r="http://schemas.openxmlformats.org/officeDocument/2006/relationships" xmlns:m="http://schemas.openxmlformats.org/officeDocument/2006/math" xmlns:v="urn:schemas-microsoft-com:vml" xmlns:wp14="http://schemas.microsoft.com/office/word/2010/wordprocessingDrawing" xmlns:wp="http://schemas.openxmlformats.org/drawingml/2006/wordprocessingDrawing" xmlns:w10="urn:schemas-microsoft-com:office:word" xmlns:w="http://schemas.openxmlformats.org/wordprocessingml/2006/main" xmlns:w14="http://schemas.microsoft.com/office/word/2010/wordml" xmlns:w15="http://schemas.microsoft.com/office/word/2012/wordml" xmlns:w16cid="http://schemas.microsoft.com/office/word/2016/wordml/cid" xmlns:w16se="http://schemas.microsoft.com/office/word/2015/wordml/symex" xmlns:wpg="http://schemas.microsoft.com/office/word/2010/wordprocessingGroup" xmlns:wpi="http://schemas.microsoft.com/office/word/2010/wordprocessingInk" xmlns:wne="http://schemas.microsoft.com/office/word/2006/wordml" xmlns:wps="http://schemas.microsoft.com/office/word/2010/wordprocessingShape" mc:Ignorable="w14 w15 w16se w16cid wp14">
+<w:hdr xmlns:wpc="http://schemas.microsoft.com/office/word/2010/wordprocessingCanvas" xmlns:mo="http://schemas.microsoft.com/office/mac/office/2008/main" xmlns:mc="http://schemas.openxmlformats.org/markup-compatibility/2006" xmlns:mv="urn:schemas-microsoft-com:mac:vml" xmlns:o="urn:schemas-microsoft-com:office:office" xmlns:r="http://schemas.openxmlformats.org/officeDocument/2006/relationships" xmlns:m="http://schemas.openxmlformats.org/officeDocument/2006/math" xmlns:v="urn:schemas-microsoft-com:vml" xmlns:wp14="http://schemas.microsoft.com/office/word/2010/wordprocessingDrawing" xmlns:wp="http://schemas.openxmlformats.org/drawingml/2006/wordprocessingDrawing" xmlns:w10="urn:schemas-microsoft-com:office:word" xmlns:w="http://schemas.openxmlformats.org/wordprocessingml/2006/main" xmlns:w14="http://schemas.microsoft.com/office/word/2010/wordml" xmlns:w15="http://schemas.microsoft.com/office/word/2012/wordml" xmlns:wpg="http://schemas.microsoft.com/office/word/2010/wordprocessingGroup" xmlns:wpi="http://schemas.microsoft.com/office/word/2010/wordprocessingInk" xmlns:wne="http://schemas.microsoft.com/office/word/2006/wordml" xmlns:wps="http://schemas.microsoft.com/office/word/2010/wordprocessingShape" mc:Ignorable="w14 w15 wp14">
   <w:p>
     <w:pPr>
       <w:pStyle w:val="Header"/>
@@ -844,8 +858,8 @@
 </file>
 
 <file path=word/numbering.xml><?xml version="1.0" encoding="utf-8"?>
-<w:numbering xmlns:wpc="http://schemas.microsoft.com/office/word/2010/wordprocessingCanvas" xmlns:cx="http://schemas.microsoft.com/office/drawing/2014/chartex" xmlns:cx1="http://schemas.microsoft.com/office/drawing/2015/9/8/chartex" xmlns:cx2="http://schemas.microsoft.com/office/drawing/2015/10/21/chartex" xmlns:cx3="http://schemas.microsoft.com/office/drawing/2016/5/9/chartex" xmlns:cx4="http://schemas.microsoft.com/office/drawing/2016/5/10/chartex" xmlns:cx5="http://schemas.microsoft.com/office/drawing/2016/5/11/chartex" xmlns:cx6="http://schemas.microsoft.com/office/drawing/2016/5/12/chartex" xmlns:cx7="http://schemas.microsoft.com/office/drawing/2016/5/13/chartex" xmlns:cx8="http://schemas.microsoft.com/office/drawing/2016/5/14/chartex" xmlns:mc="http://schemas.openxmlformats.org/markup-compatibility/2006" xmlns:aink="http://schemas.microsoft.com/office/drawing/2016/ink" xmlns:am3d="http://schemas.microsoft.com/office/drawing/2017/model3d" xmlns:o="urn:schemas-microsoft-com:office:office" xmlns:r="http://schemas.openxmlformats.org/officeDocument/2006/relationships" xmlns:m="http://schemas.openxmlformats.org/officeDocument/2006/math" xmlns:v="urn:schemas-microsoft-com:vml" xmlns:wp14="http://schemas.microsoft.com/office/word/2010/wordprocessingDrawing" xmlns:wp="http://schemas.openxmlformats.org/drawingml/2006/wordprocessingDrawing" xmlns:w10="urn:schemas-microsoft-com:office:word" xmlns:w="http://schemas.openxmlformats.org/wordprocessingml/2006/main" xmlns:w14="http://schemas.microsoft.com/office/word/2010/wordml" xmlns:w15="http://schemas.microsoft.com/office/word/2012/wordml" xmlns:w16cid="http://schemas.microsoft.com/office/word/2016/wordml/cid" xmlns:w16se="http://schemas.microsoft.com/office/word/2015/wordml/symex" xmlns:wpg="http://schemas.microsoft.com/office/word/2010/wordprocessingGroup" xmlns:wpi="http://schemas.microsoft.com/office/word/2010/wordprocessingInk" xmlns:wne="http://schemas.microsoft.com/office/word/2006/wordml" xmlns:wps="http://schemas.microsoft.com/office/word/2010/wordprocessingShape" mc:Ignorable="w14 w15 w16se w16cid wp14">
-  <w:abstractNum w:abstractNumId="0" w15:restartNumberingAfterBreak="0">
+<w:numbering xmlns:wpc="http://schemas.microsoft.com/office/word/2010/wordprocessingCanvas" xmlns:mo="http://schemas.microsoft.com/office/mac/office/2008/main" xmlns:mc="http://schemas.openxmlformats.org/markup-compatibility/2006" xmlns:mv="urn:schemas-microsoft-com:mac:vml" xmlns:o="urn:schemas-microsoft-com:office:office" xmlns:r="http://schemas.openxmlformats.org/officeDocument/2006/relationships" xmlns:m="http://schemas.openxmlformats.org/officeDocument/2006/math" xmlns:v="urn:schemas-microsoft-com:vml" xmlns:wp14="http://schemas.microsoft.com/office/word/2010/wordprocessingDrawing" xmlns:wp="http://schemas.openxmlformats.org/drawingml/2006/wordprocessingDrawing" xmlns:w10="urn:schemas-microsoft-com:office:word" xmlns:w="http://schemas.openxmlformats.org/wordprocessingml/2006/main" xmlns:w14="http://schemas.microsoft.com/office/word/2010/wordml" xmlns:w15="http://schemas.microsoft.com/office/word/2012/wordml" xmlns:wpg="http://schemas.microsoft.com/office/word/2010/wordprocessingGroup" xmlns:wpi="http://schemas.microsoft.com/office/word/2010/wordprocessingInk" xmlns:wne="http://schemas.microsoft.com/office/word/2006/wordml" xmlns:wps="http://schemas.microsoft.com/office/word/2010/wordprocessingShape" mc:Ignorable="w14 w15 wp14">
+  <w:abstractNum w:abstractNumId="0">
     <w:nsid w:val="102F01E7"/>
     <w:multiLevelType w:val="hybridMultilevel"/>
     <w:tmpl w:val="6764C5AA"/>
@@ -965,7 +979,7 @@
 </file>
 
 <file path=word/styles.xml><?xml version="1.0" encoding="utf-8"?>
-<w:styles xmlns:mc="http://schemas.openxmlformats.org/markup-compatibility/2006" xmlns:r="http://schemas.openxmlformats.org/officeDocument/2006/relationships" xmlns:w="http://schemas.openxmlformats.org/wordprocessingml/2006/main" xmlns:w14="http://schemas.microsoft.com/office/word/2010/wordml" xmlns:w15="http://schemas.microsoft.com/office/word/2012/wordml" xmlns:w16cid="http://schemas.microsoft.com/office/word/2016/wordml/cid" xmlns:w16se="http://schemas.microsoft.com/office/word/2015/wordml/symex" mc:Ignorable="w14 w15 w16se w16cid">
+<w:styles xmlns:mc="http://schemas.openxmlformats.org/markup-compatibility/2006" xmlns:r="http://schemas.openxmlformats.org/officeDocument/2006/relationships" xmlns:w="http://schemas.openxmlformats.org/wordprocessingml/2006/main" xmlns:w14="http://schemas.microsoft.com/office/word/2010/wordml" xmlns:w15="http://schemas.microsoft.com/office/word/2012/wordml" mc:Ignorable="w14 w15">
   <w:docDefaults>
     <w:rPrDefault>
       <w:rPr>
@@ -981,7 +995,7 @@
       </w:pPr>
     </w:pPrDefault>
   </w:docDefaults>
-  <w:latentStyles w:defLockedState="0" w:defUIPriority="99" w:defSemiHidden="0" w:defUnhideWhenUsed="0" w:defQFormat="0" w:count="375">
+  <w:latentStyles w:defLockedState="0" w:defUIPriority="99" w:defSemiHidden="0" w:defUnhideWhenUsed="0" w:defQFormat="0" w:count="382">
     <w:lsdException w:name="Normal" w:uiPriority="0" w:qFormat="1"/>
     <w:lsdException w:name="heading 1" w:uiPriority="9" w:qFormat="1"/>
     <w:lsdException w:name="heading 2" w:semiHidden="1" w:uiPriority="9" w:unhideWhenUsed="1" w:qFormat="1"/>

</xml_diff>

<commit_message>
Reworded a small section of the app description.
</commit_message>
<xml_diff>
--- a/documentation/App Description.docx
+++ b/documentation/App Description.docx
@@ -1,6 +1,6 @@
 
 <file path=word/document.xml><?xml version="1.0" encoding="utf-8"?>
-<w:document xmlns:wpc="http://schemas.microsoft.com/office/word/2010/wordprocessingCanvas" xmlns:mo="http://schemas.microsoft.com/office/mac/office/2008/main" xmlns:mc="http://schemas.openxmlformats.org/markup-compatibility/2006" xmlns:mv="urn:schemas-microsoft-com:mac:vml" xmlns:o="urn:schemas-microsoft-com:office:office" xmlns:r="http://schemas.openxmlformats.org/officeDocument/2006/relationships" xmlns:m="http://schemas.openxmlformats.org/officeDocument/2006/math" xmlns:v="urn:schemas-microsoft-com:vml" xmlns:wp14="http://schemas.microsoft.com/office/word/2010/wordprocessingDrawing" xmlns:wp="http://schemas.openxmlformats.org/drawingml/2006/wordprocessingDrawing" xmlns:w10="urn:schemas-microsoft-com:office:word" xmlns:w="http://schemas.openxmlformats.org/wordprocessingml/2006/main" xmlns:w14="http://schemas.microsoft.com/office/word/2010/wordml" xmlns:w15="http://schemas.microsoft.com/office/word/2012/wordml" xmlns:wpg="http://schemas.microsoft.com/office/word/2010/wordprocessingGroup" xmlns:wpi="http://schemas.microsoft.com/office/word/2010/wordprocessingInk" xmlns:wne="http://schemas.microsoft.com/office/word/2006/wordml" xmlns:wps="http://schemas.microsoft.com/office/word/2010/wordprocessingShape" mc:Ignorable="w14 w15 wp14">
+<w:document xmlns:wpc="http://schemas.microsoft.com/office/word/2010/wordprocessingCanvas" xmlns:cx="http://schemas.microsoft.com/office/drawing/2014/chartex" xmlns:cx1="http://schemas.microsoft.com/office/drawing/2015/9/8/chartex" xmlns:cx2="http://schemas.microsoft.com/office/drawing/2015/10/21/chartex" xmlns:cx3="http://schemas.microsoft.com/office/drawing/2016/5/9/chartex" xmlns:cx4="http://schemas.microsoft.com/office/drawing/2016/5/10/chartex" xmlns:cx5="http://schemas.microsoft.com/office/drawing/2016/5/11/chartex" xmlns:cx6="http://schemas.microsoft.com/office/drawing/2016/5/12/chartex" xmlns:cx7="http://schemas.microsoft.com/office/drawing/2016/5/13/chartex" xmlns:cx8="http://schemas.microsoft.com/office/drawing/2016/5/14/chartex" xmlns:mc="http://schemas.openxmlformats.org/markup-compatibility/2006" xmlns:aink="http://schemas.microsoft.com/office/drawing/2016/ink" xmlns:am3d="http://schemas.microsoft.com/office/drawing/2017/model3d" xmlns:o="urn:schemas-microsoft-com:office:office" xmlns:r="http://schemas.openxmlformats.org/officeDocument/2006/relationships" xmlns:m="http://schemas.openxmlformats.org/officeDocument/2006/math" xmlns:v="urn:schemas-microsoft-com:vml" xmlns:wp14="http://schemas.microsoft.com/office/word/2010/wordprocessingDrawing" xmlns:wp="http://schemas.openxmlformats.org/drawingml/2006/wordprocessingDrawing" xmlns:w10="urn:schemas-microsoft-com:office:word" xmlns:w="http://schemas.openxmlformats.org/wordprocessingml/2006/main" xmlns:w14="http://schemas.microsoft.com/office/word/2010/wordml" xmlns:w15="http://schemas.microsoft.com/office/word/2012/wordml" xmlns:w16cid="http://schemas.microsoft.com/office/word/2016/wordml/cid" xmlns:w16se="http://schemas.microsoft.com/office/word/2015/wordml/symex" xmlns:wpg="http://schemas.microsoft.com/office/word/2010/wordprocessingGroup" xmlns:wpi="http://schemas.microsoft.com/office/word/2010/wordprocessingInk" xmlns:wne="http://schemas.microsoft.com/office/word/2006/wordml" xmlns:wps="http://schemas.microsoft.com/office/word/2010/wordprocessingShape" mc:Ignorable="w14 w15 w16se w16cid wp14">
   <w:body>
     <w:p>
       <w:pPr>
@@ -266,14 +266,7 @@
           <w:rFonts w:ascii="Roboto" w:hAnsi="Roboto"/>
           <w:lang w:val="en-US"/>
         </w:rPr>
-        <w:t>C</w:t>
-      </w:r>
-      <w:r>
-        <w:rPr>
-          <w:rFonts w:ascii="Roboto" w:hAnsi="Roboto"/>
-          <w:lang w:val="en-US"/>
-        </w:rPr>
-        <w:t>lick on the location of an image and have it displayed on a map.</w:t>
+        <w:t>Select the name of the location of an image and open a map to display that location.</w:t>
       </w:r>
     </w:p>
     <w:p>
@@ -288,6 +281,8 @@
           <w:lang w:val="en-US"/>
         </w:rPr>
       </w:pPr>
+      <w:bookmarkStart w:id="0" w:name="_GoBack"/>
+      <w:bookmarkEnd w:id="0"/>
       <w:r>
         <w:rPr>
           <w:rFonts w:ascii="Roboto" w:hAnsi="Roboto"/>
@@ -488,8 +483,6 @@
         </w:rPr>
         <w:t>Delete photos they have already uploaded.</w:t>
       </w:r>
-      <w:bookmarkStart w:id="0" w:name="_GoBack"/>
-      <w:bookmarkEnd w:id="0"/>
     </w:p>
     <w:p>
       <w:pPr>
@@ -751,7 +744,7 @@
 </file>
 
 <file path=word/endnotes.xml><?xml version="1.0" encoding="utf-8"?>
-<w:endnotes xmlns:wpc="http://schemas.microsoft.com/office/word/2010/wordprocessingCanvas" xmlns:mo="http://schemas.microsoft.com/office/mac/office/2008/main" xmlns:mc="http://schemas.openxmlformats.org/markup-compatibility/2006" xmlns:mv="urn:schemas-microsoft-com:mac:vml" xmlns:o="urn:schemas-microsoft-com:office:office" xmlns:r="http://schemas.openxmlformats.org/officeDocument/2006/relationships" xmlns:m="http://schemas.openxmlformats.org/officeDocument/2006/math" xmlns:v="urn:schemas-microsoft-com:vml" xmlns:wp14="http://schemas.microsoft.com/office/word/2010/wordprocessingDrawing" xmlns:wp="http://schemas.openxmlformats.org/drawingml/2006/wordprocessingDrawing" xmlns:w10="urn:schemas-microsoft-com:office:word" xmlns:w="http://schemas.openxmlformats.org/wordprocessingml/2006/main" xmlns:w14="http://schemas.microsoft.com/office/word/2010/wordml" xmlns:w15="http://schemas.microsoft.com/office/word/2012/wordml" xmlns:wpg="http://schemas.microsoft.com/office/word/2010/wordprocessingGroup" xmlns:wpi="http://schemas.microsoft.com/office/word/2010/wordprocessingInk" xmlns:wne="http://schemas.microsoft.com/office/word/2006/wordml" xmlns:wps="http://schemas.microsoft.com/office/word/2010/wordprocessingShape" mc:Ignorable="w14 w15 wp14">
+<w:endnotes xmlns:wpc="http://schemas.microsoft.com/office/word/2010/wordprocessingCanvas" xmlns:cx="http://schemas.microsoft.com/office/drawing/2014/chartex" xmlns:cx1="http://schemas.microsoft.com/office/drawing/2015/9/8/chartex" xmlns:cx2="http://schemas.microsoft.com/office/drawing/2015/10/21/chartex" xmlns:cx3="http://schemas.microsoft.com/office/drawing/2016/5/9/chartex" xmlns:cx4="http://schemas.microsoft.com/office/drawing/2016/5/10/chartex" xmlns:cx5="http://schemas.microsoft.com/office/drawing/2016/5/11/chartex" xmlns:cx6="http://schemas.microsoft.com/office/drawing/2016/5/12/chartex" xmlns:cx7="http://schemas.microsoft.com/office/drawing/2016/5/13/chartex" xmlns:cx8="http://schemas.microsoft.com/office/drawing/2016/5/14/chartex" xmlns:mc="http://schemas.openxmlformats.org/markup-compatibility/2006" xmlns:aink="http://schemas.microsoft.com/office/drawing/2016/ink" xmlns:am3d="http://schemas.microsoft.com/office/drawing/2017/model3d" xmlns:o="urn:schemas-microsoft-com:office:office" xmlns:r="http://schemas.openxmlformats.org/officeDocument/2006/relationships" xmlns:m="http://schemas.openxmlformats.org/officeDocument/2006/math" xmlns:v="urn:schemas-microsoft-com:vml" xmlns:wp14="http://schemas.microsoft.com/office/word/2010/wordprocessingDrawing" xmlns:wp="http://schemas.openxmlformats.org/drawingml/2006/wordprocessingDrawing" xmlns:w10="urn:schemas-microsoft-com:office:word" xmlns:w="http://schemas.openxmlformats.org/wordprocessingml/2006/main" xmlns:w14="http://schemas.microsoft.com/office/word/2010/wordml" xmlns:w15="http://schemas.microsoft.com/office/word/2012/wordml" xmlns:w16cid="http://schemas.microsoft.com/office/word/2016/wordml/cid" xmlns:w16se="http://schemas.microsoft.com/office/word/2015/wordml/symex" xmlns:wpg="http://schemas.microsoft.com/office/word/2010/wordprocessingGroup" xmlns:wpi="http://schemas.microsoft.com/office/word/2010/wordprocessingInk" xmlns:wne="http://schemas.microsoft.com/office/word/2006/wordml" xmlns:wps="http://schemas.microsoft.com/office/word/2010/wordprocessingShape" mc:Ignorable="w14 w15 w16se w16cid wp14">
   <w:endnote w:type="separator" w:id="-1">
     <w:p>
       <w:pPr>
@@ -776,7 +769,7 @@
 </file>
 
 <file path=word/footnotes.xml><?xml version="1.0" encoding="utf-8"?>
-<w:footnotes xmlns:wpc="http://schemas.microsoft.com/office/word/2010/wordprocessingCanvas" xmlns:mo="http://schemas.microsoft.com/office/mac/office/2008/main" xmlns:mc="http://schemas.openxmlformats.org/markup-compatibility/2006" xmlns:mv="urn:schemas-microsoft-com:mac:vml" xmlns:o="urn:schemas-microsoft-com:office:office" xmlns:r="http://schemas.openxmlformats.org/officeDocument/2006/relationships" xmlns:m="http://schemas.openxmlformats.org/officeDocument/2006/math" xmlns:v="urn:schemas-microsoft-com:vml" xmlns:wp14="http://schemas.microsoft.com/office/word/2010/wordprocessingDrawing" xmlns:wp="http://schemas.openxmlformats.org/drawingml/2006/wordprocessingDrawing" xmlns:w10="urn:schemas-microsoft-com:office:word" xmlns:w="http://schemas.openxmlformats.org/wordprocessingml/2006/main" xmlns:w14="http://schemas.microsoft.com/office/word/2010/wordml" xmlns:w15="http://schemas.microsoft.com/office/word/2012/wordml" xmlns:wpg="http://schemas.microsoft.com/office/word/2010/wordprocessingGroup" xmlns:wpi="http://schemas.microsoft.com/office/word/2010/wordprocessingInk" xmlns:wne="http://schemas.microsoft.com/office/word/2006/wordml" xmlns:wps="http://schemas.microsoft.com/office/word/2010/wordprocessingShape" mc:Ignorable="w14 w15 wp14">
+<w:footnotes xmlns:wpc="http://schemas.microsoft.com/office/word/2010/wordprocessingCanvas" xmlns:cx="http://schemas.microsoft.com/office/drawing/2014/chartex" xmlns:cx1="http://schemas.microsoft.com/office/drawing/2015/9/8/chartex" xmlns:cx2="http://schemas.microsoft.com/office/drawing/2015/10/21/chartex" xmlns:cx3="http://schemas.microsoft.com/office/drawing/2016/5/9/chartex" xmlns:cx4="http://schemas.microsoft.com/office/drawing/2016/5/10/chartex" xmlns:cx5="http://schemas.microsoft.com/office/drawing/2016/5/11/chartex" xmlns:cx6="http://schemas.microsoft.com/office/drawing/2016/5/12/chartex" xmlns:cx7="http://schemas.microsoft.com/office/drawing/2016/5/13/chartex" xmlns:cx8="http://schemas.microsoft.com/office/drawing/2016/5/14/chartex" xmlns:mc="http://schemas.openxmlformats.org/markup-compatibility/2006" xmlns:aink="http://schemas.microsoft.com/office/drawing/2016/ink" xmlns:am3d="http://schemas.microsoft.com/office/drawing/2017/model3d" xmlns:o="urn:schemas-microsoft-com:office:office" xmlns:r="http://schemas.openxmlformats.org/officeDocument/2006/relationships" xmlns:m="http://schemas.openxmlformats.org/officeDocument/2006/math" xmlns:v="urn:schemas-microsoft-com:vml" xmlns:wp14="http://schemas.microsoft.com/office/word/2010/wordprocessingDrawing" xmlns:wp="http://schemas.openxmlformats.org/drawingml/2006/wordprocessingDrawing" xmlns:w10="urn:schemas-microsoft-com:office:word" xmlns:w="http://schemas.openxmlformats.org/wordprocessingml/2006/main" xmlns:w14="http://schemas.microsoft.com/office/word/2010/wordml" xmlns:w15="http://schemas.microsoft.com/office/word/2012/wordml" xmlns:w16cid="http://schemas.microsoft.com/office/word/2016/wordml/cid" xmlns:w16se="http://schemas.microsoft.com/office/word/2015/wordml/symex" xmlns:wpg="http://schemas.microsoft.com/office/word/2010/wordprocessingGroup" xmlns:wpi="http://schemas.microsoft.com/office/word/2010/wordprocessingInk" xmlns:wne="http://schemas.microsoft.com/office/word/2006/wordml" xmlns:wps="http://schemas.microsoft.com/office/word/2010/wordprocessingShape" mc:Ignorable="w14 w15 w16se w16cid wp14">
   <w:footnote w:type="separator" w:id="-1">
     <w:p>
       <w:pPr>
@@ -801,7 +794,7 @@
 </file>
 
 <file path=word/header1.xml><?xml version="1.0" encoding="utf-8"?>
-<w:hdr xmlns:wpc="http://schemas.microsoft.com/office/word/2010/wordprocessingCanvas" xmlns:mo="http://schemas.microsoft.com/office/mac/office/2008/main" xmlns:mc="http://schemas.openxmlformats.org/markup-compatibility/2006" xmlns:mv="urn:schemas-microsoft-com:mac:vml" xmlns:o="urn:schemas-microsoft-com:office:office" xmlns:r="http://schemas.openxmlformats.org/officeDocument/2006/relationships" xmlns:m="http://schemas.openxmlformats.org/officeDocument/2006/math" xmlns:v="urn:schemas-microsoft-com:vml" xmlns:wp14="http://schemas.microsoft.com/office/word/2010/wordprocessingDrawing" xmlns:wp="http://schemas.openxmlformats.org/drawingml/2006/wordprocessingDrawing" xmlns:w10="urn:schemas-microsoft-com:office:word" xmlns:w="http://schemas.openxmlformats.org/wordprocessingml/2006/main" xmlns:w14="http://schemas.microsoft.com/office/word/2010/wordml" xmlns:w15="http://schemas.microsoft.com/office/word/2012/wordml" xmlns:wpg="http://schemas.microsoft.com/office/word/2010/wordprocessingGroup" xmlns:wpi="http://schemas.microsoft.com/office/word/2010/wordprocessingInk" xmlns:wne="http://schemas.microsoft.com/office/word/2006/wordml" xmlns:wps="http://schemas.microsoft.com/office/word/2010/wordprocessingShape" mc:Ignorable="w14 w15 wp14">
+<w:hdr xmlns:wpc="http://schemas.microsoft.com/office/word/2010/wordprocessingCanvas" xmlns:cx="http://schemas.microsoft.com/office/drawing/2014/chartex" xmlns:cx1="http://schemas.microsoft.com/office/drawing/2015/9/8/chartex" xmlns:cx2="http://schemas.microsoft.com/office/drawing/2015/10/21/chartex" xmlns:cx3="http://schemas.microsoft.com/office/drawing/2016/5/9/chartex" xmlns:cx4="http://schemas.microsoft.com/office/drawing/2016/5/10/chartex" xmlns:cx5="http://schemas.microsoft.com/office/drawing/2016/5/11/chartex" xmlns:cx6="http://schemas.microsoft.com/office/drawing/2016/5/12/chartex" xmlns:cx7="http://schemas.microsoft.com/office/drawing/2016/5/13/chartex" xmlns:cx8="http://schemas.microsoft.com/office/drawing/2016/5/14/chartex" xmlns:mc="http://schemas.openxmlformats.org/markup-compatibility/2006" xmlns:aink="http://schemas.microsoft.com/office/drawing/2016/ink" xmlns:am3d="http://schemas.microsoft.com/office/drawing/2017/model3d" xmlns:o="urn:schemas-microsoft-com:office:office" xmlns:r="http://schemas.openxmlformats.org/officeDocument/2006/relationships" xmlns:m="http://schemas.openxmlformats.org/officeDocument/2006/math" xmlns:v="urn:schemas-microsoft-com:vml" xmlns:wp14="http://schemas.microsoft.com/office/word/2010/wordprocessingDrawing" xmlns:wp="http://schemas.openxmlformats.org/drawingml/2006/wordprocessingDrawing" xmlns:w10="urn:schemas-microsoft-com:office:word" xmlns:w="http://schemas.openxmlformats.org/wordprocessingml/2006/main" xmlns:w14="http://schemas.microsoft.com/office/word/2010/wordml" xmlns:w15="http://schemas.microsoft.com/office/word/2012/wordml" xmlns:w16cid="http://schemas.microsoft.com/office/word/2016/wordml/cid" xmlns:w16se="http://schemas.microsoft.com/office/word/2015/wordml/symex" xmlns:wpg="http://schemas.microsoft.com/office/word/2010/wordprocessingGroup" xmlns:wpi="http://schemas.microsoft.com/office/word/2010/wordprocessingInk" xmlns:wne="http://schemas.microsoft.com/office/word/2006/wordml" xmlns:wps="http://schemas.microsoft.com/office/word/2010/wordprocessingShape" mc:Ignorable="w14 w15 w16se w16cid wp14">
   <w:p>
     <w:pPr>
       <w:pStyle w:val="Header"/>
@@ -858,8 +851,8 @@
 </file>
 
 <file path=word/numbering.xml><?xml version="1.0" encoding="utf-8"?>
-<w:numbering xmlns:wpc="http://schemas.microsoft.com/office/word/2010/wordprocessingCanvas" xmlns:mo="http://schemas.microsoft.com/office/mac/office/2008/main" xmlns:mc="http://schemas.openxmlformats.org/markup-compatibility/2006" xmlns:mv="urn:schemas-microsoft-com:mac:vml" xmlns:o="urn:schemas-microsoft-com:office:office" xmlns:r="http://schemas.openxmlformats.org/officeDocument/2006/relationships" xmlns:m="http://schemas.openxmlformats.org/officeDocument/2006/math" xmlns:v="urn:schemas-microsoft-com:vml" xmlns:wp14="http://schemas.microsoft.com/office/word/2010/wordprocessingDrawing" xmlns:wp="http://schemas.openxmlformats.org/drawingml/2006/wordprocessingDrawing" xmlns:w10="urn:schemas-microsoft-com:office:word" xmlns:w="http://schemas.openxmlformats.org/wordprocessingml/2006/main" xmlns:w14="http://schemas.microsoft.com/office/word/2010/wordml" xmlns:w15="http://schemas.microsoft.com/office/word/2012/wordml" xmlns:wpg="http://schemas.microsoft.com/office/word/2010/wordprocessingGroup" xmlns:wpi="http://schemas.microsoft.com/office/word/2010/wordprocessingInk" xmlns:wne="http://schemas.microsoft.com/office/word/2006/wordml" xmlns:wps="http://schemas.microsoft.com/office/word/2010/wordprocessingShape" mc:Ignorable="w14 w15 wp14">
-  <w:abstractNum w:abstractNumId="0">
+<w:numbering xmlns:wpc="http://schemas.microsoft.com/office/word/2010/wordprocessingCanvas" xmlns:cx="http://schemas.microsoft.com/office/drawing/2014/chartex" xmlns:cx1="http://schemas.microsoft.com/office/drawing/2015/9/8/chartex" xmlns:cx2="http://schemas.microsoft.com/office/drawing/2015/10/21/chartex" xmlns:cx3="http://schemas.microsoft.com/office/drawing/2016/5/9/chartex" xmlns:cx4="http://schemas.microsoft.com/office/drawing/2016/5/10/chartex" xmlns:cx5="http://schemas.microsoft.com/office/drawing/2016/5/11/chartex" xmlns:cx6="http://schemas.microsoft.com/office/drawing/2016/5/12/chartex" xmlns:cx7="http://schemas.microsoft.com/office/drawing/2016/5/13/chartex" xmlns:cx8="http://schemas.microsoft.com/office/drawing/2016/5/14/chartex" xmlns:mc="http://schemas.openxmlformats.org/markup-compatibility/2006" xmlns:aink="http://schemas.microsoft.com/office/drawing/2016/ink" xmlns:am3d="http://schemas.microsoft.com/office/drawing/2017/model3d" xmlns:o="urn:schemas-microsoft-com:office:office" xmlns:r="http://schemas.openxmlformats.org/officeDocument/2006/relationships" xmlns:m="http://schemas.openxmlformats.org/officeDocument/2006/math" xmlns:v="urn:schemas-microsoft-com:vml" xmlns:wp14="http://schemas.microsoft.com/office/word/2010/wordprocessingDrawing" xmlns:wp="http://schemas.openxmlformats.org/drawingml/2006/wordprocessingDrawing" xmlns:w10="urn:schemas-microsoft-com:office:word" xmlns:w="http://schemas.openxmlformats.org/wordprocessingml/2006/main" xmlns:w14="http://schemas.microsoft.com/office/word/2010/wordml" xmlns:w15="http://schemas.microsoft.com/office/word/2012/wordml" xmlns:w16cid="http://schemas.microsoft.com/office/word/2016/wordml/cid" xmlns:w16se="http://schemas.microsoft.com/office/word/2015/wordml/symex" xmlns:wpg="http://schemas.microsoft.com/office/word/2010/wordprocessingGroup" xmlns:wpi="http://schemas.microsoft.com/office/word/2010/wordprocessingInk" xmlns:wne="http://schemas.microsoft.com/office/word/2006/wordml" xmlns:wps="http://schemas.microsoft.com/office/word/2010/wordprocessingShape" mc:Ignorable="w14 w15 w16se w16cid wp14">
+  <w:abstractNum w:abstractNumId="0" w15:restartNumberingAfterBreak="0">
     <w:nsid w:val="102F01E7"/>
     <w:multiLevelType w:val="hybridMultilevel"/>
     <w:tmpl w:val="6764C5AA"/>
@@ -979,7 +972,7 @@
 </file>
 
 <file path=word/styles.xml><?xml version="1.0" encoding="utf-8"?>
-<w:styles xmlns:mc="http://schemas.openxmlformats.org/markup-compatibility/2006" xmlns:r="http://schemas.openxmlformats.org/officeDocument/2006/relationships" xmlns:w="http://schemas.openxmlformats.org/wordprocessingml/2006/main" xmlns:w14="http://schemas.microsoft.com/office/word/2010/wordml" xmlns:w15="http://schemas.microsoft.com/office/word/2012/wordml" mc:Ignorable="w14 w15">
+<w:styles xmlns:mc="http://schemas.openxmlformats.org/markup-compatibility/2006" xmlns:r="http://schemas.openxmlformats.org/officeDocument/2006/relationships" xmlns:w="http://schemas.openxmlformats.org/wordprocessingml/2006/main" xmlns:w14="http://schemas.microsoft.com/office/word/2010/wordml" xmlns:w15="http://schemas.microsoft.com/office/word/2012/wordml" xmlns:w16cid="http://schemas.microsoft.com/office/word/2016/wordml/cid" xmlns:w16se="http://schemas.microsoft.com/office/word/2015/wordml/symex" mc:Ignorable="w14 w15 w16se w16cid">
   <w:docDefaults>
     <w:rPrDefault>
       <w:rPr>
@@ -995,7 +988,7 @@
       </w:pPr>
     </w:pPrDefault>
   </w:docDefaults>
-  <w:latentStyles w:defLockedState="0" w:defUIPriority="99" w:defSemiHidden="0" w:defUnhideWhenUsed="0" w:defQFormat="0" w:count="382">
+  <w:latentStyles w:defLockedState="0" w:defUIPriority="99" w:defSemiHidden="0" w:defUnhideWhenUsed="0" w:defQFormat="0" w:count="375">
     <w:lsdException w:name="Normal" w:uiPriority="0" w:qFormat="1"/>
     <w:lsdException w:name="heading 1" w:uiPriority="9" w:qFormat="1"/>
     <w:lsdException w:name="heading 2" w:semiHidden="1" w:uiPriority="9" w:unhideWhenUsed="1" w:qFormat="1"/>

</xml_diff>